<commit_message>
add heading 3 to template
</commit_message>
<xml_diff>
--- a/inst/rmarkdown/templates/bsai_pt_summary/skeleton/template.docx
+++ b/inst/rmarkdown/templates/bsai_pt_summary/skeleton/template.docx
@@ -1,6 +1,6 @@
 
 <file path=word/document.xml><?xml version="1.0" encoding="utf-8"?>
-<w:document xmlns:wpc="http://schemas.microsoft.com/office/word/2010/wordprocessingCanvas" xmlns:cx="http://schemas.microsoft.com/office/drawing/2014/chartex" xmlns:cx1="http://schemas.microsoft.com/office/drawing/2015/9/8/chartex" xmlns:cx2="http://schemas.microsoft.com/office/drawing/2015/10/21/chartex" xmlns:cx3="http://schemas.microsoft.com/office/drawing/2016/5/9/chartex" xmlns:cx4="http://schemas.microsoft.com/office/drawing/2016/5/10/chartex" xmlns:cx5="http://schemas.microsoft.com/office/drawing/2016/5/11/chartex" xmlns:cx6="http://schemas.microsoft.com/office/drawing/2016/5/12/chartex" xmlns:cx7="http://schemas.microsoft.com/office/drawing/2016/5/13/chartex" xmlns:cx8="http://schemas.microsoft.com/office/drawing/2016/5/14/chartex" xmlns:mc="http://schemas.openxmlformats.org/markup-compatibility/2006" xmlns:aink="http://schemas.microsoft.com/office/drawing/2016/ink" xmlns:am3d="http://schemas.microsoft.com/office/drawing/2017/model3d" xmlns:o="urn:schemas-microsoft-com:office:office" xmlns:oel="http://schemas.microsoft.com/office/2019/extlst" xmlns:r="http://schemas.openxmlformats.org/officeDocument/2006/relationships" xmlns:m="http://schemas.openxmlformats.org/officeDocument/2006/math" xmlns:v="urn:schemas-microsoft-com:vml" xmlns:wp14="http://schemas.microsoft.com/office/word/2010/wordprocessingDrawing" xmlns:wp="http://schemas.openxmlformats.org/drawingml/2006/wordprocessingDrawing" xmlns:w10="urn:schemas-microsoft-com:office:word" xmlns:w="http://schemas.openxmlformats.org/wordprocessingml/2006/main" xmlns:w14="http://schemas.microsoft.com/office/word/2010/wordml" xmlns:w15="http://schemas.microsoft.com/office/word/2012/wordml" xmlns:w16cex="http://schemas.microsoft.com/office/word/2018/wordml/cex" xmlns:w16cid="http://schemas.microsoft.com/office/word/2016/wordml/cid" xmlns:w16="http://schemas.microsoft.com/office/word/2018/wordml" xmlns:w16sdtdh="http://schemas.microsoft.com/office/word/2020/wordml/sdtdatahash" xmlns:w16se="http://schemas.microsoft.com/office/word/2015/wordml/symex" xmlns:wpg="http://schemas.microsoft.com/office/word/2010/wordprocessingGroup" xmlns:wpi="http://schemas.microsoft.com/office/word/2010/wordprocessingInk" xmlns:wne="http://schemas.microsoft.com/office/word/2006/wordml" xmlns:wps="http://schemas.microsoft.com/office/word/2010/wordprocessingShape" mc:Ignorable="w14 w15 w16se w16cid w16 w16cex w16sdtdh wp14">
+<w:document xmlns:wpc="http://schemas.microsoft.com/office/word/2010/wordprocessingCanvas" xmlns:cx="http://schemas.microsoft.com/office/drawing/2014/chartex" xmlns:cx1="http://schemas.microsoft.com/office/drawing/2015/9/8/chartex" xmlns:mc="http://schemas.openxmlformats.org/markup-compatibility/2006" xmlns:o="urn:schemas-microsoft-com:office:office" xmlns:r="http://schemas.openxmlformats.org/officeDocument/2006/relationships" xmlns:m="http://schemas.openxmlformats.org/officeDocument/2006/math" xmlns:v="urn:schemas-microsoft-com:vml" xmlns:wp14="http://schemas.microsoft.com/office/word/2010/wordprocessingDrawing" xmlns:wp="http://schemas.openxmlformats.org/drawingml/2006/wordprocessingDrawing" xmlns:w10="urn:schemas-microsoft-com:office:word" xmlns:w="http://schemas.openxmlformats.org/wordprocessingml/2006/main" xmlns:w14="http://schemas.microsoft.com/office/word/2010/wordml" xmlns:w15="http://schemas.microsoft.com/office/word/2012/wordml" xmlns:w16se="http://schemas.microsoft.com/office/word/2015/wordml/symex" xmlns:wpg="http://schemas.microsoft.com/office/word/2010/wordprocessingGroup" xmlns:wpi="http://schemas.microsoft.com/office/word/2010/wordprocessingInk" xmlns:wne="http://schemas.microsoft.com/office/word/2006/wordml" xmlns:wps="http://schemas.microsoft.com/office/word/2010/wordprocessingShape" mc:Ignorable="w14 w15 w16se wp14">
   <w:body>
     <w:p>
       <w:pPr>
@@ -15,23 +15,7 @@
         <w:pStyle w:val="Subtitle"/>
       </w:pPr>
       <w:r>
-        <w:t xml:space="preserve">Compiled </w:t>
-      </w:r>
-      <w:proofErr w:type="gramStart"/>
-      <w:r>
-        <w:t>by  The</w:t>
-      </w:r>
-      <w:proofErr w:type="gramEnd"/>
-      <w:r>
-        <w:t xml:space="preserve"> Plan Team for the </w:t>
-      </w:r>
-      <w:proofErr w:type="spellStart"/>
-      <w:r>
-        <w:t>Groudfish</w:t>
-      </w:r>
-      <w:proofErr w:type="spellEnd"/>
-      <w:r>
-        <w:t xml:space="preserve"> Fisheries of the Gulf of Alaska  </w:t>
+        <w:t xml:space="preserve">Compiled by  The Plan Team for the Groudfish Fisheries of the Gulf of Alaska  </w:t>
       </w:r>
       <w:r>
         <w:rPr>
@@ -2071,55 +2055,7 @@
         <w:pStyle w:val="BodyText"/>
       </w:pPr>
       <w:r>
-        <w:t xml:space="preserve">The GOA Groundfish Plan Team met virtually over Adobe Connect on November 14-18, </w:t>
-      </w:r>
-      <w:proofErr w:type="gramStart"/>
-      <w:r>
-        <w:t>2022</w:t>
-      </w:r>
-      <w:proofErr w:type="gramEnd"/>
-      <w:r>
-        <w:t xml:space="preserve"> to review the status of stocks of eighteen species or species groups that are managed under the FMP. The Plan Team review was based on presentations by ADF&amp;G and NMFS AFSC scientists with opportunity for public comment and input. Members of the Plan Team who compiled the SAFE report were Chris Lunsford (co-chair), Jim Ianelli (co-chair), Andrew Olson, Ben Williams, Cecilia O’Leary, Craig Faunce, Janet Rumble, </w:t>
-      </w:r>
-      <w:proofErr w:type="spellStart"/>
-      <w:r>
-        <w:t>Marysia</w:t>
-      </w:r>
-      <w:proofErr w:type="spellEnd"/>
-      <w:r>
-        <w:t xml:space="preserve"> </w:t>
-      </w:r>
-      <w:proofErr w:type="spellStart"/>
-      <w:r>
-        <w:t>Szymkowiak</w:t>
-      </w:r>
-      <w:proofErr w:type="spellEnd"/>
-      <w:r>
-        <w:t xml:space="preserve">, Nat Nichols, </w:t>
-      </w:r>
-      <w:proofErr w:type="spellStart"/>
-      <w:r>
-        <w:t>Obren</w:t>
-      </w:r>
-      <w:proofErr w:type="spellEnd"/>
-      <w:r>
-        <w:t xml:space="preserve"> Davis, Paul Spencer, Pete </w:t>
-      </w:r>
-      <w:proofErr w:type="spellStart"/>
-      <w:r>
-        <w:t>Hulson</w:t>
-      </w:r>
-      <w:proofErr w:type="spellEnd"/>
-      <w:r>
-        <w:t xml:space="preserve">, Sandra </w:t>
-      </w:r>
-      <w:proofErr w:type="gramStart"/>
-      <w:r>
-        <w:t>Lowe</w:t>
-      </w:r>
-      <w:proofErr w:type="gramEnd"/>
-      <w:r>
-        <w:t xml:space="preserve"> and Sara Cleaver.</w:t>
+        <w:t>The GOA Groundfish Plan Team met virtually over Adobe Connect on November 14-18, 2022 to review the status of stocks of eighteen species or species groups that are managed under the FMP. The Plan Team review was based on presentations by ADF&amp;G and NMFS AFSC scientists with opportunity for public comment and input. Members of the Plan Team who compiled the SAFE report were Chris Lunsford (co-chair), Jim Ianelli (co-chair), Andrew Olson, Ben Williams, Cecilia O’Leary, Craig Faunce, Janet Rumble, Marysia Szymkowiak, Nat Nichols, Obren Davis, Paul Spencer, Pete Hulson, Sandra Lowe and Sara Cleaver.</w:t>
       </w:r>
     </w:p>
     <w:p>
@@ -2207,13 +2143,8 @@
         </w:numPr>
       </w:pPr>
       <w:r>
-        <w:t>eliminate the “other species” category and manage (GOA) squids, (BSAI and GOA) sculpins, (BSAI and GOA) sharks, and (BSAI and GOA) octopuses separately “in the fishery</w:t>
-      </w:r>
-      <w:proofErr w:type="gramStart"/>
-      <w:r>
-        <w:t>”;</w:t>
-      </w:r>
-      <w:proofErr w:type="gramEnd"/>
+        <w:t>eliminate the “other species” category and manage (GOA) squids, (BSAI and GOA) sculpins, (BSAI and GOA) sharks, and (BSAI and GOA) octopuses separately “in the fishery”;</w:t>
+      </w:r>
     </w:p>
     <w:p>
       <w:pPr>
@@ -2264,23 +2195,7 @@
       </w:r>
       <w:r>
         <w:br/>
-        <w:t xml:space="preserve">Target species – are those species that support a single species or mixed species target fishery, are commercially important, and for which a sufficient database exists that allows each to be managed on its own biological merits. Accordingly, a specific total allowable catch (TAC) is established annually for each target species or species assemblage. Catch of each species must be recorded and reported. This category includes walleye pollock, Pacific cod, sablefish, deepwater flatfish, shallow water flatfish, rex sole, flathead sole, arrowtooth flounder, </w:t>
-      </w:r>
-      <w:proofErr w:type="gramStart"/>
-      <w:r>
-        <w:t>Pacific ocean</w:t>
-      </w:r>
-      <w:proofErr w:type="gramEnd"/>
-      <w:r>
-        <w:t xml:space="preserve"> perch, </w:t>
-      </w:r>
-      <w:proofErr w:type="spellStart"/>
-      <w:r>
-        <w:t>shortraker</w:t>
-      </w:r>
-      <w:proofErr w:type="spellEnd"/>
-      <w:r>
-        <w:t xml:space="preserve"> rockfish, rougheye/blackspotted rockfish, northern rockfish, “other” rockfish, dusky rockfish, demersal shelf rockfish, thornyhead rockfish, Atka mackerel, sharks, octopus, big skates, longnose skates, and other skates.</w:t>
+        <w:t>Target species – are those species that support a single species or mixed species target fishery, are commercially important, and for which a sufficient database exists that allows each to be managed on its own biological merits. Accordingly, a specific total allowable catch (TAC) is established annually for each target species or species assemblage. Catch of each species must be recorded and reported. This category includes walleye pollock, Pacific cod, sablefish, deepwater flatfish, shallow water flatfish, rex sole, flathead sole, arrowtooth flounder, Pacific ocean perch, shortraker rockfish, rougheye/blackspotted rockfish, northern rockfish, “other” rockfish, dusky rockfish, demersal shelf rockfish, thornyhead rockfish, Atka mackerel, sharks, octopus, big skates, longnose skates, and other skates.</w:t>
       </w:r>
     </w:p>
     <w:p>
@@ -2310,15 +2225,7 @@
         </w:numPr>
       </w:pPr>
       <w:r>
-        <w:t xml:space="preserve">Forage fish species – are those species listed in the table below, which are a critical food source for many marine mammal, </w:t>
-      </w:r>
-      <w:proofErr w:type="gramStart"/>
-      <w:r>
-        <w:t>seabird</w:t>
-      </w:r>
-      <w:proofErr w:type="gramEnd"/>
-      <w:r>
-        <w:t xml:space="preserve"> and fish species. The forage fish species category is established to allow for the management of these species in a manner that prevents the development of a commercial directed fishery for forage fish. Management measures for this species category will be specified in regulations. These may include measures prohibiting directed fishing, limiting allowable bycatch retention, or limiting commercial exchange and the processing of forage fish in a commercial facility.</w:t>
+        <w:t>Forage fish species – are those species listed in the table below, which are a critical food source for many marine mammal, seabird and fish species. The forage fish species category is established to allow for the management of these species in a manner that prevents the development of a commercial directed fishery for forage fish. Management measures for this species category will be specified in regulations. These may include measures prohibiting directed fishing, limiting allowable bycatch retention, or limiting commercial exchange and the processing of forage fish in a commercial facility.</w:t>
       </w:r>
     </w:p>
     <w:p>
@@ -2332,7 +2239,6 @@
         <w:lastRenderedPageBreak/>
         <w:t xml:space="preserve">Grenadiers – The grenadier complex (family </w:t>
       </w:r>
-      <w:proofErr w:type="spellStart"/>
       <w:r>
         <w:rPr>
           <w:i/>
@@ -2340,72 +2246,35 @@
         </w:rPr>
         <w:t>Macrouridae</w:t>
       </w:r>
-      <w:proofErr w:type="spellEnd"/>
       <w:r>
         <w:t>), also known as “rattails”, are comprised of at least seven species of grenadier known to occur in Alaskan waters, but only three are commonly found at depths shallow enough to be encountered in commercial fishing operations or in fish surveys: giant grenadier (</w:t>
       </w:r>
-      <w:proofErr w:type="spellStart"/>
-      <w:r>
-        <w:rPr>
-          <w:i/>
-          <w:iCs/>
-        </w:rPr>
-        <w:t>Albatrossia</w:t>
-      </w:r>
-      <w:proofErr w:type="spellEnd"/>
-      <w:r>
-        <w:rPr>
-          <w:i/>
-          <w:iCs/>
-        </w:rPr>
-        <w:t xml:space="preserve"> pectoralis</w:t>
+      <w:r>
+        <w:rPr>
+          <w:i/>
+          <w:iCs/>
+        </w:rPr>
+        <w:t>Albatrossia pectoralis</w:t>
       </w:r>
       <w:r>
         <w:t>), Pacific grenadier (</w:t>
       </w:r>
-      <w:proofErr w:type="spellStart"/>
-      <w:r>
-        <w:rPr>
-          <w:i/>
-          <w:iCs/>
-        </w:rPr>
-        <w:t>Coryphaenoides</w:t>
-      </w:r>
-      <w:proofErr w:type="spellEnd"/>
-      <w:r>
-        <w:rPr>
-          <w:i/>
-          <w:iCs/>
-        </w:rPr>
-        <w:t xml:space="preserve"> </w:t>
-      </w:r>
-      <w:proofErr w:type="spellStart"/>
-      <w:r>
-        <w:rPr>
-          <w:i/>
-          <w:iCs/>
-        </w:rPr>
-        <w:t>acrolepis</w:t>
-      </w:r>
-      <w:proofErr w:type="spellEnd"/>
+      <w:r>
+        <w:rPr>
+          <w:i/>
+          <w:iCs/>
+        </w:rPr>
+        <w:t>Coryphaenoides acrolepis</w:t>
+      </w:r>
       <w:r>
         <w:t>), and popeye grenadier (</w:t>
       </w:r>
-      <w:proofErr w:type="spellStart"/>
-      <w:r>
-        <w:rPr>
-          <w:i/>
-          <w:iCs/>
-        </w:rPr>
-        <w:t>Coryphaenoides</w:t>
-      </w:r>
-      <w:proofErr w:type="spellEnd"/>
-      <w:r>
-        <w:rPr>
-          <w:i/>
-          <w:iCs/>
-        </w:rPr>
-        <w:t xml:space="preserve"> cinereus</w:t>
+      <w:r>
+        <w:rPr>
+          <w:i/>
+          <w:iCs/>
+        </w:rPr>
+        <w:t>Coryphaenoides cinereus</w:t>
       </w:r>
       <w:r>
         <w:t>).</w:t>
@@ -2421,32 +2290,15 @@
       <w:r>
         <w:t xml:space="preserve">Squids – Beginning in 2019, squid is included as an Ecosystem Component, rather than in the Fishery as a target species. There are approximately 15 species of squids in the GOA, which are mainly distributed along the shelf break. The most abundant species is </w:t>
       </w:r>
-      <w:proofErr w:type="spellStart"/>
-      <w:r>
-        <w:rPr>
-          <w:i/>
-          <w:iCs/>
-        </w:rPr>
-        <w:t>Berryteuthis</w:t>
-      </w:r>
-      <w:proofErr w:type="spellEnd"/>
-      <w:r>
-        <w:rPr>
-          <w:i/>
-          <w:iCs/>
-        </w:rPr>
-        <w:t xml:space="preserve"> magister</w:t>
-      </w:r>
-      <w:r>
-        <w:t xml:space="preserve"> (magistrate </w:t>
-      </w:r>
-      <w:proofErr w:type="spellStart"/>
-      <w:r>
-        <w:t>armhook</w:t>
-      </w:r>
-      <w:proofErr w:type="spellEnd"/>
-      <w:r>
-        <w:t xml:space="preserve"> squid). Squid in Alaska are generally taken incidentally in the target fishery for pollock. Catches of squids are generally low relative to population size and most of the squid bycatch occurs in the central GOA.</w:t>
+      <w:r>
+        <w:rPr>
+          <w:i/>
+          <w:iCs/>
+        </w:rPr>
+        <w:t>Berryteuthis magister</w:t>
+      </w:r>
+      <w:r>
+        <w:t xml:space="preserve"> (magistrate armhook squid). Squid in Alaska are generally taken incidentally in the target fishery for pollock. Catches of squids are generally low relative to population size and most of the squid bycatch occurs in the central GOA.</w:t>
       </w:r>
     </w:p>
     <w:p>
@@ -2728,61 +2580,29 @@
                 <w:color w:val="000000"/>
                 <w:szCs w:val="22"/>
               </w:rPr>
-              <w:t xml:space="preserve">deepwater flatfish, rex sole, flathead </w:t>
-            </w:r>
-            <w:proofErr w:type="gramStart"/>
+              <w:t xml:space="preserve">deepwater flatfish, rex sole, flathead sole,  and arrowtooth flounder), </w:t>
+            </w:r>
             <w:r>
               <w:rPr>
                 <w:color w:val="000000"/>
                 <w:szCs w:val="22"/>
               </w:rPr>
-              <w:t>sole,  and</w:t>
-            </w:r>
-            <w:proofErr w:type="gramEnd"/>
+              <w:br/>
+              <w:t>Rockfish (Pacific ocean perch</w:t>
+            </w:r>
             <w:r>
               <w:rPr>
                 <w:color w:val="000000"/>
                 <w:szCs w:val="22"/>
               </w:rPr>
-              <w:t xml:space="preserve"> arrowtooth flounder), </w:t>
+              <w:t xml:space="preserve">, </w:t>
             </w:r>
             <w:r>
               <w:rPr>
                 <w:color w:val="000000"/>
                 <w:szCs w:val="22"/>
               </w:rPr>
-              <w:br/>
-              <w:t>Rockfish (Pacific ocean perch</w:t>
-            </w:r>
-            <w:r>
-              <w:rPr>
-                <w:color w:val="000000"/>
-                <w:szCs w:val="22"/>
-              </w:rPr>
-              <w:t xml:space="preserve">, </w:t>
-            </w:r>
-            <w:r>
-              <w:rPr>
-                <w:color w:val="000000"/>
-                <w:szCs w:val="22"/>
-              </w:rPr>
-              <w:t xml:space="preserve">northern rockfish, </w:t>
-            </w:r>
-            <w:proofErr w:type="spellStart"/>
-            <w:r>
-              <w:rPr>
-                <w:color w:val="000000"/>
-                <w:szCs w:val="22"/>
-              </w:rPr>
-              <w:t>shortraker</w:t>
-            </w:r>
-            <w:proofErr w:type="spellEnd"/>
-            <w:r>
-              <w:rPr>
-                <w:color w:val="000000"/>
-                <w:szCs w:val="22"/>
-              </w:rPr>
-              <w:t xml:space="preserve"> rockfish, </w:t>
+              <w:t xml:space="preserve">northern rockfish, shortraker rockfish, </w:t>
             </w:r>
             <w:r>
               <w:rPr>
@@ -3068,21 +2888,20 @@
               <w:spacing w:before="100" w:after="100"/>
               <w:ind w:left="100" w:right="100"/>
             </w:pPr>
-            <w:proofErr w:type="spellStart"/>
             <w:r>
               <w:rPr>
                 <w:color w:val="000000"/>
                 <w:szCs w:val="22"/>
               </w:rPr>
-              <w:t>Osmeridae</w:t>
-            </w:r>
-            <w:proofErr w:type="spellEnd"/>
+              <w:t xml:space="preserve">Osmeridae family (eulachon, capelin, and other smelts), </w:t>
+            </w:r>
             <w:r>
               <w:rPr>
                 <w:color w:val="000000"/>
                 <w:szCs w:val="22"/>
               </w:rPr>
-              <w:t xml:space="preserve"> family (eulachon, capelin, and other smelts), </w:t>
+              <w:br/>
+              <w:t xml:space="preserve">                                  Myctophidae family (lanternfishes), </w:t>
             </w:r>
             <w:r>
               <w:rPr>
@@ -3090,23 +2909,23 @@
                 <w:szCs w:val="22"/>
               </w:rPr>
               <w:br/>
-              <w:t xml:space="preserve">                                  </w:t>
-            </w:r>
-            <w:proofErr w:type="spellStart"/>
+              <w:t xml:space="preserve">                                  Bathylagidae family (deep-sea smelts), </w:t>
+            </w:r>
             <w:r>
               <w:rPr>
                 <w:color w:val="000000"/>
                 <w:szCs w:val="22"/>
               </w:rPr>
-              <w:t>Myctophidae</w:t>
-            </w:r>
-            <w:proofErr w:type="spellEnd"/>
+              <w:br/>
+              <w:t xml:space="preserve">                                  Ammodytidae family (Pacific sand lance), </w:t>
+            </w:r>
             <w:r>
               <w:rPr>
                 <w:color w:val="000000"/>
                 <w:szCs w:val="22"/>
               </w:rPr>
-              <w:t xml:space="preserve"> family (lanternfishes), </w:t>
+              <w:br/>
+              <w:t xml:space="preserve">                                  Trichodontidae family (Pacific sand fish), </w:t>
             </w:r>
             <w:r>
               <w:rPr>
@@ -3114,23 +2933,23 @@
                 <w:szCs w:val="22"/>
               </w:rPr>
               <w:br/>
-              <w:t xml:space="preserve">                                  </w:t>
-            </w:r>
-            <w:proofErr w:type="spellStart"/>
+              <w:t xml:space="preserve">                                  Pholidae family (gunnels), </w:t>
+            </w:r>
             <w:r>
               <w:rPr>
                 <w:color w:val="000000"/>
                 <w:szCs w:val="22"/>
               </w:rPr>
-              <w:t>Bathylagidae</w:t>
-            </w:r>
-            <w:proofErr w:type="spellEnd"/>
+              <w:br/>
+              <w:t xml:space="preserve">                                  Stichaeidae family (pricklebacks, warbonnets, eelblennys, </w:t>
+            </w:r>
             <w:r>
               <w:rPr>
                 <w:color w:val="000000"/>
                 <w:szCs w:val="22"/>
               </w:rPr>
-              <w:t xml:space="preserve"> family (deep-sea smelts), </w:t>
+              <w:br/>
+              <w:t xml:space="preserve">                                  cockscombs, and shannys), </w:t>
             </w:r>
             <w:r>
               <w:rPr>
@@ -3138,223 +2957,23 @@
                 <w:szCs w:val="22"/>
               </w:rPr>
               <w:br/>
-              <w:t xml:space="preserve">                                  </w:t>
-            </w:r>
-            <w:proofErr w:type="spellStart"/>
+              <w:t xml:space="preserve">                                  Gonostomatidae family (bristlemouths, lightfishes, </w:t>
+            </w:r>
             <w:r>
               <w:rPr>
                 <w:color w:val="000000"/>
                 <w:szCs w:val="22"/>
               </w:rPr>
-              <w:t>Ammodytidae</w:t>
-            </w:r>
-            <w:proofErr w:type="spellEnd"/>
+              <w:br/>
+              <w:t xml:space="preserve">                                  and anglemouths), </w:t>
+            </w:r>
             <w:r>
               <w:rPr>
                 <w:color w:val="000000"/>
                 <w:szCs w:val="22"/>
               </w:rPr>
-              <w:t xml:space="preserve"> family (Pacific sand lance), </w:t>
-            </w:r>
-            <w:r>
-              <w:rPr>
-                <w:color w:val="000000"/>
-                <w:szCs w:val="22"/>
-              </w:rPr>
               <w:br/>
-              <w:t xml:space="preserve">                                  </w:t>
-            </w:r>
-            <w:proofErr w:type="spellStart"/>
-            <w:r>
-              <w:rPr>
-                <w:color w:val="000000"/>
-                <w:szCs w:val="22"/>
-              </w:rPr>
-              <w:t>Trichodontidae</w:t>
-            </w:r>
-            <w:proofErr w:type="spellEnd"/>
-            <w:r>
-              <w:rPr>
-                <w:color w:val="000000"/>
-                <w:szCs w:val="22"/>
-              </w:rPr>
-              <w:t xml:space="preserve"> family (Pacific sand fish), </w:t>
-            </w:r>
-            <w:r>
-              <w:rPr>
-                <w:color w:val="000000"/>
-                <w:szCs w:val="22"/>
-              </w:rPr>
-              <w:br/>
-              <w:t xml:space="preserve">                                  </w:t>
-            </w:r>
-            <w:proofErr w:type="spellStart"/>
-            <w:r>
-              <w:rPr>
-                <w:color w:val="000000"/>
-                <w:szCs w:val="22"/>
-              </w:rPr>
-              <w:t>Pholidae</w:t>
-            </w:r>
-            <w:proofErr w:type="spellEnd"/>
-            <w:r>
-              <w:rPr>
-                <w:color w:val="000000"/>
-                <w:szCs w:val="22"/>
-              </w:rPr>
-              <w:t xml:space="preserve"> family (gunnels), </w:t>
-            </w:r>
-            <w:r>
-              <w:rPr>
-                <w:color w:val="000000"/>
-                <w:szCs w:val="22"/>
-              </w:rPr>
-              <w:br/>
-              <w:t xml:space="preserve">                                  </w:t>
-            </w:r>
-            <w:proofErr w:type="spellStart"/>
-            <w:r>
-              <w:rPr>
-                <w:color w:val="000000"/>
-                <w:szCs w:val="22"/>
-              </w:rPr>
-              <w:t>Stichaeidae</w:t>
-            </w:r>
-            <w:proofErr w:type="spellEnd"/>
-            <w:r>
-              <w:rPr>
-                <w:color w:val="000000"/>
-                <w:szCs w:val="22"/>
-              </w:rPr>
-              <w:t xml:space="preserve"> family (pricklebacks, warbonnets, </w:t>
-            </w:r>
-            <w:proofErr w:type="spellStart"/>
-            <w:r>
-              <w:rPr>
-                <w:color w:val="000000"/>
-                <w:szCs w:val="22"/>
-              </w:rPr>
-              <w:t>eelblennys</w:t>
-            </w:r>
-            <w:proofErr w:type="spellEnd"/>
-            <w:r>
-              <w:rPr>
-                <w:color w:val="000000"/>
-                <w:szCs w:val="22"/>
-              </w:rPr>
-              <w:t xml:space="preserve">, </w:t>
-            </w:r>
-            <w:r>
-              <w:rPr>
-                <w:color w:val="000000"/>
-                <w:szCs w:val="22"/>
-              </w:rPr>
-              <w:br/>
-              <w:t xml:space="preserve">                                  cockscombs, and </w:t>
-            </w:r>
-            <w:proofErr w:type="spellStart"/>
-            <w:r>
-              <w:rPr>
-                <w:color w:val="000000"/>
-                <w:szCs w:val="22"/>
-              </w:rPr>
-              <w:t>shannys</w:t>
-            </w:r>
-            <w:proofErr w:type="spellEnd"/>
-            <w:r>
-              <w:rPr>
-                <w:color w:val="000000"/>
-                <w:szCs w:val="22"/>
-              </w:rPr>
-              <w:t xml:space="preserve">), </w:t>
-            </w:r>
-            <w:r>
-              <w:rPr>
-                <w:color w:val="000000"/>
-                <w:szCs w:val="22"/>
-              </w:rPr>
-              <w:br/>
-              <w:t xml:space="preserve">                                  </w:t>
-            </w:r>
-            <w:proofErr w:type="spellStart"/>
-            <w:r>
-              <w:rPr>
-                <w:color w:val="000000"/>
-                <w:szCs w:val="22"/>
-              </w:rPr>
-              <w:t>Gonostomatidae</w:t>
-            </w:r>
-            <w:proofErr w:type="spellEnd"/>
-            <w:r>
-              <w:rPr>
-                <w:color w:val="000000"/>
-                <w:szCs w:val="22"/>
-              </w:rPr>
-              <w:t xml:space="preserve"> family (bristlemouths, </w:t>
-            </w:r>
-            <w:proofErr w:type="spellStart"/>
-            <w:r>
-              <w:rPr>
-                <w:color w:val="000000"/>
-                <w:szCs w:val="22"/>
-              </w:rPr>
-              <w:t>lightfishes</w:t>
-            </w:r>
-            <w:proofErr w:type="spellEnd"/>
-            <w:r>
-              <w:rPr>
-                <w:color w:val="000000"/>
-                <w:szCs w:val="22"/>
-              </w:rPr>
-              <w:t xml:space="preserve">, </w:t>
-            </w:r>
-            <w:r>
-              <w:rPr>
-                <w:color w:val="000000"/>
-                <w:szCs w:val="22"/>
-              </w:rPr>
-              <w:br/>
-              <w:t xml:space="preserve">                                  and </w:t>
-            </w:r>
-            <w:proofErr w:type="spellStart"/>
-            <w:r>
-              <w:rPr>
-                <w:color w:val="000000"/>
-                <w:szCs w:val="22"/>
-              </w:rPr>
-              <w:t>anglemouths</w:t>
-            </w:r>
-            <w:proofErr w:type="spellEnd"/>
-            <w:r>
-              <w:rPr>
-                <w:color w:val="000000"/>
-                <w:szCs w:val="22"/>
-              </w:rPr>
-              <w:t xml:space="preserve">), </w:t>
-            </w:r>
-            <w:r>
-              <w:rPr>
-                <w:color w:val="000000"/>
-                <w:szCs w:val="22"/>
-              </w:rPr>
-              <w:br/>
-              <w:t xml:space="preserve">                                  Order </w:t>
-            </w:r>
-            <w:proofErr w:type="spellStart"/>
-            <w:r>
-              <w:rPr>
-                <w:color w:val="000000"/>
-                <w:szCs w:val="22"/>
-              </w:rPr>
-              <w:t>Euphausiacea</w:t>
-            </w:r>
-            <w:proofErr w:type="spellEnd"/>
-            <w:r>
-              <w:rPr>
-                <w:color w:val="000000"/>
-                <w:szCs w:val="22"/>
-              </w:rPr>
-              <w:t xml:space="preserve"> (krill)</w:t>
+              <w:t xml:space="preserve">                                  Order Euphausiacea (krill)</w:t>
             </w:r>
           </w:p>
         </w:tc>
@@ -3433,21 +3052,12 @@
               <w:spacing w:before="100" w:after="100"/>
               <w:ind w:left="100" w:right="100"/>
             </w:pPr>
-            <w:proofErr w:type="spellStart"/>
             <w:r>
               <w:rPr>
                 <w:color w:val="000000"/>
                 <w:szCs w:val="22"/>
               </w:rPr>
-              <w:t>Macrouridae</w:t>
-            </w:r>
-            <w:proofErr w:type="spellEnd"/>
-            <w:r>
-              <w:rPr>
-                <w:color w:val="000000"/>
-                <w:szCs w:val="22"/>
-              </w:rPr>
-              <w:t xml:space="preserve"> family</w:t>
+              <w:t>Macrouridae family</w:t>
             </w:r>
           </w:p>
         </w:tc>
@@ -3526,21 +3136,20 @@
               <w:spacing w:before="100" w:after="100"/>
               <w:ind w:left="100" w:right="100"/>
             </w:pPr>
-            <w:proofErr w:type="spellStart"/>
             <w:r>
               <w:rPr>
                 <w:color w:val="000000"/>
                 <w:szCs w:val="22"/>
               </w:rPr>
-              <w:t>Chiroteuthidae</w:t>
-            </w:r>
-            <w:proofErr w:type="spellEnd"/>
+              <w:t xml:space="preserve">Chiroteuthidae family, </w:t>
+            </w:r>
             <w:r>
               <w:rPr>
                 <w:color w:val="000000"/>
                 <w:szCs w:val="22"/>
               </w:rPr>
-              <w:t xml:space="preserve"> family, </w:t>
+              <w:br/>
+              <w:t xml:space="preserve">                                  Cranchiidae family, </w:t>
             </w:r>
             <w:r>
               <w:rPr>
@@ -3548,95 +3157,23 @@
                 <w:szCs w:val="22"/>
               </w:rPr>
               <w:br/>
-              <w:t xml:space="preserve">                                  </w:t>
-            </w:r>
-            <w:proofErr w:type="spellStart"/>
+              <w:t xml:space="preserve">                                  Gonatidae family, </w:t>
+            </w:r>
             <w:r>
               <w:rPr>
                 <w:color w:val="000000"/>
                 <w:szCs w:val="22"/>
               </w:rPr>
-              <w:t>Cranchiidae</w:t>
-            </w:r>
-            <w:proofErr w:type="spellEnd"/>
+              <w:br/>
+              <w:t xml:space="preserve">                                  Onychoteuthidae family, </w:t>
+            </w:r>
             <w:r>
               <w:rPr>
                 <w:color w:val="000000"/>
                 <w:szCs w:val="22"/>
               </w:rPr>
-              <w:t xml:space="preserve"> family, </w:t>
-            </w:r>
-            <w:r>
-              <w:rPr>
-                <w:color w:val="000000"/>
-                <w:szCs w:val="22"/>
-              </w:rPr>
               <w:br/>
-              <w:t xml:space="preserve">                                  </w:t>
-            </w:r>
-            <w:proofErr w:type="spellStart"/>
-            <w:r>
-              <w:rPr>
-                <w:color w:val="000000"/>
-                <w:szCs w:val="22"/>
-              </w:rPr>
-              <w:t>Gonatidae</w:t>
-            </w:r>
-            <w:proofErr w:type="spellEnd"/>
-            <w:r>
-              <w:rPr>
-                <w:color w:val="000000"/>
-                <w:szCs w:val="22"/>
-              </w:rPr>
-              <w:t xml:space="preserve"> family, </w:t>
-            </w:r>
-            <w:r>
-              <w:rPr>
-                <w:color w:val="000000"/>
-                <w:szCs w:val="22"/>
-              </w:rPr>
-              <w:br/>
-              <w:t xml:space="preserve">                                  </w:t>
-            </w:r>
-            <w:proofErr w:type="spellStart"/>
-            <w:r>
-              <w:rPr>
-                <w:color w:val="000000"/>
-                <w:szCs w:val="22"/>
-              </w:rPr>
-              <w:t>Onychoteuthidae</w:t>
-            </w:r>
-            <w:proofErr w:type="spellEnd"/>
-            <w:r>
-              <w:rPr>
-                <w:color w:val="000000"/>
-                <w:szCs w:val="22"/>
-              </w:rPr>
-              <w:t xml:space="preserve"> family, </w:t>
-            </w:r>
-            <w:r>
-              <w:rPr>
-                <w:color w:val="000000"/>
-                <w:szCs w:val="22"/>
-              </w:rPr>
-              <w:br/>
-              <w:t xml:space="preserve">                                  </w:t>
-            </w:r>
-            <w:proofErr w:type="spellStart"/>
-            <w:r>
-              <w:rPr>
-                <w:color w:val="000000"/>
-                <w:szCs w:val="22"/>
-              </w:rPr>
-              <w:t>Sepiolidae</w:t>
-            </w:r>
-            <w:proofErr w:type="spellEnd"/>
-            <w:r>
-              <w:rPr>
-                <w:color w:val="000000"/>
-                <w:szCs w:val="22"/>
-              </w:rPr>
-              <w:t xml:space="preserve"> family</w:t>
+              <w:t xml:space="preserve">                                  Sepiolidae family</w:t>
             </w:r>
           </w:p>
         </w:tc>
@@ -3720,73 +3257,16 @@
                 <w:color w:val="000000"/>
                 <w:szCs w:val="22"/>
               </w:rPr>
-              <w:t xml:space="preserve">Families: </w:t>
-            </w:r>
-            <w:proofErr w:type="spellStart"/>
+              <w:t xml:space="preserve">Families: Cottidae, Hemitripteridae, </w:t>
+            </w:r>
             <w:r>
               <w:rPr>
                 <w:color w:val="000000"/>
                 <w:szCs w:val="22"/>
               </w:rPr>
-              <w:t>Cottidae</w:t>
-            </w:r>
-            <w:proofErr w:type="spellEnd"/>
-            <w:r>
-              <w:rPr>
-                <w:color w:val="000000"/>
-                <w:szCs w:val="22"/>
-              </w:rPr>
-              <w:t xml:space="preserve">, </w:t>
-            </w:r>
-            <w:proofErr w:type="spellStart"/>
-            <w:r>
-              <w:rPr>
-                <w:color w:val="000000"/>
-                <w:szCs w:val="22"/>
-              </w:rPr>
-              <w:t>Hemitripteridae</w:t>
-            </w:r>
-            <w:proofErr w:type="spellEnd"/>
-            <w:r>
-              <w:rPr>
-                <w:color w:val="000000"/>
-                <w:szCs w:val="22"/>
-              </w:rPr>
-              <w:t xml:space="preserve">, </w:t>
-            </w:r>
-            <w:r>
-              <w:rPr>
-                <w:color w:val="000000"/>
-                <w:szCs w:val="22"/>
-              </w:rPr>
               <w:br/>
-              <w:t xml:space="preserve">                                  </w:t>
-            </w:r>
-            <w:proofErr w:type="spellStart"/>
-            <w:r>
-              <w:rPr>
-                <w:color w:val="000000"/>
-                <w:szCs w:val="22"/>
-              </w:rPr>
-              <w:t>Psychrolutidae</w:t>
-            </w:r>
-            <w:proofErr w:type="spellEnd"/>
-            <w:r>
-              <w:rPr>
-                <w:color w:val="000000"/>
-                <w:szCs w:val="22"/>
-              </w:rPr>
-              <w:t xml:space="preserve">, and </w:t>
-            </w:r>
-            <w:proofErr w:type="spellStart"/>
-            <w:r>
-              <w:rPr>
-                <w:color w:val="000000"/>
-                <w:szCs w:val="22"/>
-              </w:rPr>
-              <w:t>Rhamphocottidae</w:t>
-            </w:r>
-            <w:proofErr w:type="spellEnd"/>
+              <w:t xml:space="preserve">                                  Psychrolutidae, and Rhamphocottidae</w:t>
+            </w:r>
           </w:p>
         </w:tc>
       </w:tr>
@@ -3808,39 +3288,7 @@
         <w:pStyle w:val="BodyText"/>
       </w:pPr>
       <w:r>
-        <w:t xml:space="preserve">The GOA FMP recognizes single species and species complex management strategies. Single species specifications are set for stocks individually, recognizing that different harvesting sectors catch an array of species. In the Gulf of Alaska these species include pollock, Pacific cod, sablefish, </w:t>
-      </w:r>
-      <w:proofErr w:type="gramStart"/>
-      <w:r>
-        <w:t>Pacific ocean</w:t>
-      </w:r>
-      <w:proofErr w:type="gramEnd"/>
-      <w:r>
-        <w:t xml:space="preserve"> perch, flathead sole, rex sole, arrowtooth flounder, northern rockfish, </w:t>
-      </w:r>
-      <w:proofErr w:type="spellStart"/>
-      <w:r>
-        <w:t>shortraker</w:t>
-      </w:r>
-      <w:proofErr w:type="spellEnd"/>
-      <w:r>
-        <w:t xml:space="preserve"> rockfish, dusky rockfish, Atka mackerel, big skates, and longnose skates. Other groundfish species that are usually caught in groups have been managed as complexes (also called assemblages). For example, other rockfish, rougheye and blackspotted rockfish, demersal shelf rockfish, thornyhead rockfish, deepwater flatfish, shallow water flatfish, skates, sharks, and octopus have been managed as complexes. The FMP authorizes splitting species, or groups of species, from the complexes for purposes of promoting the goals and objectives of the FMP. Atka mackerel was split out from “other species” beginning in 1994. In 1998, black and blue rockfish were removed from the GOA FMP and management was conferred to the ADF&amp;G. In 2008, dark rockfish were similarly removed from the GOA FMP with sole management taken over by the ADF&amp;G. Beginning in 1999, </w:t>
-      </w:r>
-      <w:proofErr w:type="spellStart"/>
-      <w:r>
-        <w:t>osmerids</w:t>
-      </w:r>
-      <w:proofErr w:type="spellEnd"/>
-      <w:r>
-        <w:t xml:space="preserve"> (eulachon, </w:t>
-      </w:r>
-      <w:proofErr w:type="gramStart"/>
-      <w:r>
-        <w:t>capelin</w:t>
-      </w:r>
-      <w:proofErr w:type="gramEnd"/>
-      <w:r>
-        <w:t xml:space="preserve"> and other smelts) were removed from the “other species” category and placed in a separate forage fish category. In 2004, Amendment 63 to the FMP was approved which moved skates from the other species category into a target species category whereby individual OFLs and ABCs for skate species and complexes could be established.</w:t>
+        <w:t>The GOA FMP recognizes single species and species complex management strategies. Single species specifications are set for stocks individually, recognizing that different harvesting sectors catch an array of species. In the Gulf of Alaska these species include pollock, Pacific cod, sablefish, Pacific ocean perch, flathead sole, rex sole, arrowtooth flounder, northern rockfish, shortraker rockfish, dusky rockfish, Atka mackerel, big skates, and longnose skates. Other groundfish species that are usually caught in groups have been managed as complexes (also called assemblages). For example, other rockfish, rougheye and blackspotted rockfish, demersal shelf rockfish, thornyhead rockfish, deepwater flatfish, shallow water flatfish, skates, sharks, and octopus have been managed as complexes. The FMP authorizes splitting species, or groups of species, from the complexes for purposes of promoting the goals and objectives of the FMP. Atka mackerel was split out from “other species” beginning in 1994. In 1998, black and blue rockfish were removed from the GOA FMP and management was conferred to the ADF&amp;G. In 2008, dark rockfish were similarly removed from the GOA FMP with sole management taken over by the ADF&amp;G. Beginning in 1999, osmerids (eulachon, capelin and other smelts) were removed from the “other species” category and placed in a separate forage fish category. In 2004, Amendment 63 to the FMP was approved which moved skates from the other species category into a target species category whereby individual OFLs and ABCs for skate species and complexes could be established.</w:t>
       </w:r>
     </w:p>
     <w:p>
@@ -4022,21 +3470,12 @@
               </w:pBdr>
               <w:ind w:left="102" w:right="102"/>
             </w:pPr>
-            <w:proofErr w:type="gramStart"/>
             <w:r>
               <w:rPr>
                 <w:color w:val="000000"/>
                 <w:szCs w:val="22"/>
               </w:rPr>
-              <w:t>Pacific ocean</w:t>
-            </w:r>
-            <w:proofErr w:type="gramEnd"/>
-            <w:r>
-              <w:rPr>
-                <w:color w:val="000000"/>
-                <w:szCs w:val="22"/>
-              </w:rPr>
-              <w:t xml:space="preserve"> perch</w:t>
+              <w:t>Pacific ocean perch</w:t>
             </w:r>
           </w:p>
         </w:tc>
@@ -4131,21 +3570,12 @@
               </w:pBdr>
               <w:ind w:left="102" w:right="102"/>
             </w:pPr>
-            <w:proofErr w:type="spellStart"/>
             <w:r>
               <w:rPr>
                 <w:color w:val="000000"/>
                 <w:szCs w:val="22"/>
               </w:rPr>
-              <w:t>shortraker</w:t>
-            </w:r>
-            <w:proofErr w:type="spellEnd"/>
-            <w:r>
-              <w:rPr>
-                <w:color w:val="000000"/>
-                <w:szCs w:val="22"/>
-              </w:rPr>
-              <w:t xml:space="preserve"> rockfish</w:t>
+              <w:t>shortraker rockfish</w:t>
             </w:r>
           </w:p>
         </w:tc>
@@ -4660,14 +4090,7 @@
       </w:r>
       <w:r>
         <w:br/>
-      </w:r>
-      <w:proofErr w:type="gramStart"/>
-      <w:r>
-        <w:t>A number of</w:t>
-      </w:r>
-      <w:proofErr w:type="gramEnd"/>
-      <w:r>
-        <w:t xml:space="preserve"> biological reference points are used in this SAFE. Among these are the fishing mortality rate (</w:t>
+        <w:t>A number of biological reference points are used in this SAFE. Among these are the fishing mortality rate (</w:t>
       </w:r>
       <w:r>
         <w:rPr>
@@ -4989,15 +4412,7 @@
         </m:r>
       </m:oMath>
       <w:r>
-        <w:t xml:space="preserve"> is set at a default value of 0.05, with the understanding that the SSC may establish a different value for a specific stock or stock complex as merited by the best available scientific information. For T</w:t>
-      </w:r>
-      <w:proofErr w:type="spellStart"/>
-      <w:r>
-        <w:t>iers</w:t>
-      </w:r>
-      <w:proofErr w:type="spellEnd"/>
-      <w:r>
-        <w:t xml:space="preserve"> (2-4), a designation of the form “</w:t>
+        <w:t xml:space="preserve"> is set at a default value of 0.05, with the understanding that the SSC may establish a different value for a specific stock or stock complex as merited by the best available scientific information. For Tiers (2-4), a designation of the form “</w:t>
       </w:r>
       <m:oMath>
         <m:sSub>
@@ -5208,15 +4623,7 @@
         </m:sSub>
       </m:oMath>
       <w:r>
-        <w:t>. (Rationale: This scenario dete</w:t>
-      </w:r>
-      <w:proofErr w:type="spellStart"/>
-      <w:r>
-        <w:t>rmines</w:t>
-      </w:r>
-      <w:proofErr w:type="spellEnd"/>
-      <w:r>
-        <w:t xml:space="preserve"> whether a stock is overfished. If the stock is expected to be 1) above its MSY level in 2021 or 2) above ½ of its MSY level in 2021 and above its MSY level in 2031 under this scenario, then the stock is not overfished.)</w:t>
+        <w:t>. (Rationale: This scenario determines whether a stock is overfished. If the stock is expected to be 1) above its MSY level in 2021 or 2) above ½ of its MSY level in 2021 and above its MSY level in 2031 under this scenario, then the stock is not overfished.)</w:t>
       </w:r>
     </w:p>
     <w:p>
@@ -5299,23 +4706,7 @@
         <w:pStyle w:val="FirstParagraph"/>
       </w:pPr>
       <w:r>
-        <w:t xml:space="preserve">The status of individual groundfish stocks managed under the FMP is summarized in this section. The spawning biomass estimates of pollock, sablefish, Dover sole, flathead sole, rex sole, northern and southern rock sole, arrowtooth flounder, </w:t>
-      </w:r>
-      <w:proofErr w:type="gramStart"/>
-      <w:r>
-        <w:t>Pacific ocean</w:t>
-      </w:r>
-      <w:proofErr w:type="gramEnd"/>
-      <w:r>
-        <w:t xml:space="preserve"> perch, rougheye and blackspotted rockfish, northern rockfish, and dusky rockfish are above target stock size (Fig. 2). The spawning biomass of Pacific cod is below the proxy for BMSY. The target biomass levels for deepwater flatfish (excluding Dover sole), shallow-water flatfish (excluding northern and southern rock sole), </w:t>
-      </w:r>
-      <w:proofErr w:type="spellStart"/>
-      <w:r>
-        <w:t>shortraker</w:t>
-      </w:r>
-      <w:proofErr w:type="spellEnd"/>
-      <w:r>
-        <w:t xml:space="preserve"> rockfish, other rockfish, demersal shelf rockfish, thornyhead rockfish, Atka mackerel, skates, octopus, and sharks are unknown.</w:t>
+        <w:t>The status of individual groundfish stocks managed under the FMP is summarized in this section. The spawning biomass estimates of pollock, sablefish, Dover sole, flathead sole, rex sole, northern and southern rock sole, arrowtooth flounder, Pacific ocean perch, rougheye and blackspotted rockfish, northern rockfish, and dusky rockfish are above target stock size (Fig. 2). The spawning biomass of Pacific cod is below the proxy for BMSY. The target biomass levels for deepwater flatfish (excluding Dover sole), shallow-water flatfish (excluding northern and southern rock sole), shortraker rockfish, other rockfish, demersal shelf rockfish, thornyhead rockfish, Atka mackerel, skates, octopus, and sharks are unknown.</w:t>
       </w:r>
     </w:p>
     <w:p>
@@ -5381,17 +4772,34 @@
     <w:p>
       <w:pPr>
         <w:pStyle w:val="Heading2"/>
+        <w:numPr>
+          <w:ilvl w:val="0"/>
+          <w:numId w:val="15"/>
+        </w:numPr>
       </w:pPr>
       <w:bookmarkStart w:id="14" w:name="_Toc116467955"/>
       <w:bookmarkStart w:id="15" w:name="walleye-pollock"/>
       <w:bookmarkEnd w:id="13"/>
       <w:r>
-        <w:t>1. Walleye pollock</w:t>
+        <w:t>Walleye pollock</w:t>
       </w:r>
       <w:bookmarkEnd w:id="14"/>
     </w:p>
     <w:p>
       <w:pPr>
+        <w:pStyle w:val="Heading3"/>
+      </w:pPr>
+      <w:r>
+        <w:t>Eastern Bering S</w:t>
+      </w:r>
+      <w:bookmarkStart w:id="16" w:name="_GoBack"/>
+      <w:bookmarkEnd w:id="16"/>
+      <w:r>
+        <w:t>ea</w:t>
+      </w:r>
+    </w:p>
+    <w:p>
+      <w:pPr>
         <w:pStyle w:val="FirstParagraph"/>
       </w:pPr>
       <w:r>
@@ -5415,21 +4823,26 @@
         <w:rPr>
           <w:rStyle w:val="VerbatimChar"/>
         </w:rPr>
-        <w:t xml:space="preserve">## </w:t>
-      </w:r>
-      <w:proofErr w:type="gramStart"/>
+        <w:t>## 1  west 2021</w:t>
+      </w:r>
+      <w:r>
+        <w:br/>
+      </w:r>
       <w:r>
         <w:rPr>
           <w:rStyle w:val="VerbatimChar"/>
         </w:rPr>
-        <w:t>1  west</w:t>
-      </w:r>
-      <w:proofErr w:type="gramEnd"/>
+        <w:t>## 2  west 2022</w:t>
+      </w:r>
+      <w:r>
+        <w:br/>
+      </w:r>
       <w:r>
         <w:rPr>
           <w:rStyle w:val="VerbatimChar"/>
         </w:rPr>
-        <w:t xml:space="preserve"> 2021</w:t>
+        <w:lastRenderedPageBreak/>
+        <w:t>## 3  west 2023</w:t>
       </w:r>
       <w:r>
         <w:br/>
@@ -5438,7 +4851,7 @@
         <w:rPr>
           <w:rStyle w:val="VerbatimChar"/>
         </w:rPr>
-        <w:t>## 2  west 2022</w:t>
+        <w:t>## 4  west 2024</w:t>
       </w:r>
       <w:r>
         <w:br/>
@@ -5447,7 +4860,7 @@
         <w:rPr>
           <w:rStyle w:val="VerbatimChar"/>
         </w:rPr>
-        <w:t>## 3  west 2023</w:t>
+        <w:t>## 5   seo 2021</w:t>
       </w:r>
       <w:r>
         <w:br/>
@@ -5456,137 +4869,143 @@
         <w:rPr>
           <w:rStyle w:val="VerbatimChar"/>
         </w:rPr>
+        <w:t>## 6   seo 2022</w:t>
+      </w:r>
+      <w:r>
+        <w:br/>
+      </w:r>
+      <w:r>
+        <w:rPr>
+          <w:rStyle w:val="VerbatimChar"/>
+        </w:rPr>
+        <w:t>## 7   seo 2023</w:t>
+      </w:r>
+      <w:r>
+        <w:br/>
+      </w:r>
+      <w:r>
+        <w:rPr>
+          <w:rStyle w:val="VerbatimChar"/>
+        </w:rPr>
+        <w:t>## 8   seo 2024</w:t>
+      </w:r>
+      <w:r>
+        <w:br/>
+      </w:r>
+      <w:r>
+        <w:rPr>
+          <w:rStyle w:val="VerbatimChar"/>
+        </w:rPr>
+        <w:t>## 9   goa 2021</w:t>
+      </w:r>
+      <w:r>
+        <w:br/>
+      </w:r>
+      <w:r>
+        <w:rPr>
+          <w:rStyle w:val="VerbatimChar"/>
+        </w:rPr>
+        <w:t>## 10  goa 2022</w:t>
+      </w:r>
+      <w:r>
+        <w:br/>
+      </w:r>
+      <w:r>
+        <w:rPr>
+          <w:rStyle w:val="VerbatimChar"/>
+        </w:rPr>
+        <w:t>## 11  goa 2023</w:t>
+      </w:r>
+      <w:r>
+        <w:br/>
+      </w:r>
+      <w:r>
+        <w:rPr>
+          <w:rStyle w:val="VerbatimChar"/>
+        </w:rPr>
+        <w:t>## 12  goa 2024</w:t>
+      </w:r>
+    </w:p>
+    <w:p>
+      <w:pPr>
+        <w:pStyle w:val="FirstParagraph"/>
+      </w:pPr>
+      <w:r>
+        <w:rPr>
+          <w:i/>
+          <w:iCs/>
+        </w:rPr>
+        <w:t>Changes from the previous assessment</w:t>
+      </w:r>
+      <w:r>
+        <w:t xml:space="preserve"> This year’s pollock assessment features the following new data: 1) 2020 total catch and catch-at-age from the fishery, 2) 2021 biomass and age composition from the Shelikof Strait acoustic survey, 3) 2021 NMFS Bottom Trawl survey biomass and length composition, 4) 2021 Summer GOA-wide acoustic survey biomass and length composition, and 5) 2021 biomass and 2020 age composition from the ADF&amp;G crab/groundfish trawl survey. The age-structured assessment model used for GOA W/C/WYAK pollock assessment was identical to the 2019 and 2020 assessments (Model 19.1).</w:t>
+      </w:r>
+    </w:p>
+    <w:p>
+      <w:pPr>
+        <w:pStyle w:val="BodyText"/>
+      </w:pPr>
+      <w:r>
+        <w:rPr>
+          <w:i/>
+          <w:iCs/>
+        </w:rPr>
+        <w:t>Spawning biomass and stock trends</w:t>
+      </w:r>
+      <w:r>
+        <w:t xml:space="preserve"> The spawning stock is projected to continue to decline slightly in 2022 and 2023 as the 2012 year class is further reduced in abundance, however with new fish recruited into the fishery, spawning biomass is projected to start increasing in 2025. The presence of several incoming year classes should result in a stabilization in biomass. However, the 2021 Shelikof Strait survey showed an unexpected reduction in the estimated abundance of the 2018 year class (aged 3) relative to their abundance in the 2019 survey. The 2017 year-class (aged 4) is still present in high numbers, and a strong new 2020 class was detected in all surveys. Overall, the Shelikof Strait survey data in 2021 showed a similar biomass to 2020. Overall, survey indices seem to be providing similar trends with closer agreement with the ADF&amp;G survey, as well as the 2021 NMFS bottom trawl survey results. An exception to this was the acoustic summer survey, which was 25% percent lower than the 2019 estimate. </w:t>
+      </w:r>
+      <w:r>
+        <w:rPr>
+          <w:i/>
+          <w:iCs/>
+        </w:rPr>
+        <w:t>Tier determination/Plan Team discussion and resulting ABCs and OFLs</w:t>
+      </w:r>
+      <w:r>
+        <w:t xml:space="preserve"> The model projection of female spawning biomass in 2022 is 186,481, which is above B40% (172,000), which places the W/C/WYAK Gulf of Alaska pollock stock in Tier 3a. The model estimated 2022 age-3+ biomass is 1,097,340 t (for the W/C/WYAK areas) which was similar to the 2020 estimate (1,007,850 t) The author scored the current risk conditions as Level 1 for all four risk categories, and thus did not recommend a reduction from maximum permissible ABC. The Team supported the authors’ recommendation using the assessment-derived maximum permissible ABC for 2022. The resulting 2022 ABC for pollock in the Gulf of Alaska west of 140° W longitude (W/C/WYAK) is 133,081 t which is a 26 % increase from the 2021 ABC. The OFL is 154,983 t for 2022. The 2021 Prince William Sound (PWS) GHL is 3,327t (2.5% of the W/C/WYAK ABC). Pollock in southeast Alaska (East Yakutat and Southeastern areas) are in Tier 5. The recommended ABC is 11,363 t for 2022 and 2023, which is an increase of 12% from the 2020 ABC. These recommendations are based on natural mortality (0.3) and the random effects model fit to the 1990-2021 bottom trawl survey biomass estimates in Southeast Alaska. </w:t>
+      </w:r>
+      <w:r>
+        <w:rPr>
+          <w:i/>
+          <w:iCs/>
+        </w:rPr>
+        <w:t>Status determination</w:t>
+      </w:r>
+      <w:r>
+        <w:t xml:space="preserve"> The Gulf of Alaska pollock stock is not being subjected to overfishing and is neither overfished nor approaching an overfished condition.</w:t>
+      </w:r>
+    </w:p>
+    <w:p>
+      <w:pPr>
+        <w:pStyle w:val="BodyText"/>
+      </w:pPr>
+      <w:r>
+        <w:rPr>
+          <w:i/>
+          <w:iCs/>
+        </w:rPr>
+        <w:t>Area apportionment</w:t>
+      </w:r>
+      <w:r>
+        <w:t xml:space="preserve"> The assessment was updated to include the most recent data available for area apportionments within each season (Appendix 1D.3 of the GOA pollock chapter). For winter seasons, model estimates of biomass for winter acoustic surveys conducted were used as a basis for apportionment. Apportionments for the B1 and B2 seasons were based on a 3-year weighted average of the sum of the AFSC bottom trawl survey and the gulf-wide acoustic summer survey (unchanged from the previous </w:t>
+      </w:r>
+      <w:r>
         <w:lastRenderedPageBreak/>
-        <w:t>## 4  west 2024</w:t>
-      </w:r>
-      <w:r>
-        <w:br/>
-      </w:r>
-      <w:r>
-        <w:rPr>
-          <w:rStyle w:val="VerbatimChar"/>
-        </w:rPr>
-        <w:t xml:space="preserve">## 5   </w:t>
-      </w:r>
-      <w:proofErr w:type="spellStart"/>
-      <w:r>
-        <w:rPr>
-          <w:rStyle w:val="VerbatimChar"/>
-        </w:rPr>
-        <w:t>seo</w:t>
-      </w:r>
-      <w:proofErr w:type="spellEnd"/>
-      <w:r>
-        <w:rPr>
-          <w:rStyle w:val="VerbatimChar"/>
-        </w:rPr>
-        <w:t xml:space="preserve"> 2021</w:t>
-      </w:r>
-      <w:r>
-        <w:br/>
-      </w:r>
-      <w:r>
-        <w:rPr>
-          <w:rStyle w:val="VerbatimChar"/>
-        </w:rPr>
-        <w:t xml:space="preserve">## 6   </w:t>
-      </w:r>
-      <w:proofErr w:type="spellStart"/>
-      <w:r>
-        <w:rPr>
-          <w:rStyle w:val="VerbatimChar"/>
-        </w:rPr>
-        <w:t>seo</w:t>
-      </w:r>
-      <w:proofErr w:type="spellEnd"/>
-      <w:r>
-        <w:rPr>
-          <w:rStyle w:val="VerbatimChar"/>
-        </w:rPr>
-        <w:t xml:space="preserve"> 2022</w:t>
-      </w:r>
-      <w:r>
-        <w:br/>
-      </w:r>
-      <w:r>
-        <w:rPr>
-          <w:rStyle w:val="VerbatimChar"/>
-        </w:rPr>
-        <w:t xml:space="preserve">## 7   </w:t>
-      </w:r>
-      <w:proofErr w:type="spellStart"/>
-      <w:r>
-        <w:rPr>
-          <w:rStyle w:val="VerbatimChar"/>
-        </w:rPr>
-        <w:t>seo</w:t>
-      </w:r>
-      <w:proofErr w:type="spellEnd"/>
-      <w:r>
-        <w:rPr>
-          <w:rStyle w:val="VerbatimChar"/>
-        </w:rPr>
-        <w:t xml:space="preserve"> 2023</w:t>
-      </w:r>
-      <w:r>
-        <w:br/>
-      </w:r>
-      <w:r>
-        <w:rPr>
-          <w:rStyle w:val="VerbatimChar"/>
-        </w:rPr>
-        <w:t xml:space="preserve">## 8   </w:t>
-      </w:r>
-      <w:proofErr w:type="spellStart"/>
-      <w:r>
-        <w:rPr>
-          <w:rStyle w:val="VerbatimChar"/>
-        </w:rPr>
-        <w:t>seo</w:t>
-      </w:r>
-      <w:proofErr w:type="spellEnd"/>
-      <w:r>
-        <w:rPr>
-          <w:rStyle w:val="VerbatimChar"/>
-        </w:rPr>
-        <w:t xml:space="preserve"> 2024</w:t>
-      </w:r>
-      <w:r>
-        <w:br/>
-      </w:r>
-      <w:r>
-        <w:rPr>
-          <w:rStyle w:val="VerbatimChar"/>
-        </w:rPr>
-        <w:t>## 9   goa 2021</w:t>
-      </w:r>
-      <w:r>
-        <w:br/>
-      </w:r>
-      <w:r>
-        <w:rPr>
-          <w:rStyle w:val="VerbatimChar"/>
-        </w:rPr>
-        <w:t>## 10  goa 2022</w:t>
-      </w:r>
-      <w:r>
-        <w:br/>
-      </w:r>
-      <w:r>
-        <w:rPr>
-          <w:rStyle w:val="VerbatimChar"/>
-        </w:rPr>
-        <w:t>## 11  goa 2023</w:t>
-      </w:r>
-      <w:r>
-        <w:br/>
-      </w:r>
-      <w:r>
-        <w:rPr>
-          <w:rStyle w:val="VerbatimChar"/>
-        </w:rPr>
-        <w:t>## 12  goa 2024</w:t>
-      </w:r>
+        <w:t>assessment). Area apportionments, including the 2.5% of the ABC for the State of Alaska managed pollock fishery in Prince William Sound, are as follows:</w:t>
+      </w:r>
+    </w:p>
+    <w:p>
+      <w:pPr>
+        <w:pStyle w:val="Heading2"/>
+      </w:pPr>
+      <w:bookmarkStart w:id="17" w:name="_Toc116467956"/>
+      <w:bookmarkStart w:id="18" w:name="pacific-cod"/>
+      <w:bookmarkEnd w:id="15"/>
+      <w:r>
+        <w:t>2. Pacific cod</w:t>
+      </w:r>
+      <w:bookmarkEnd w:id="17"/>
     </w:p>
     <w:p>
       <w:pPr>
@@ -5599,9 +5018,6 @@
         </w:rPr>
         <w:t>Changes from the previous assessment</w:t>
       </w:r>
-      <w:r>
-        <w:t xml:space="preserve"> This year’s pollock assessment features the following new data: 1) 2020 total catch and catch-at-age from the fishery, 2) 2021 biomass and age composition from the Shelikof Strait acoustic survey, 3) 2021 NMFS Bottom Trawl survey biomass and length composition, 4) 2021 Summer GOA-wide acoustic survey biomass and length composition, and 5) 2021 biomass and 2020 age composition from the ADF&amp;G crab/groundfish trawl survey. The age-structured assessment model used for GOA W/C/WYAK pollock assessment was identical to the 2019 and 2020 assessments (Model 19.1).</w:t>
-      </w:r>
     </w:p>
     <w:p>
       <w:pPr>
@@ -5614,25 +5030,11 @@
         </w:rPr>
         <w:t>Spawning biomass and stock trends</w:t>
       </w:r>
-      <w:r>
-        <w:t xml:space="preserve"> </w:t>
-      </w:r>
-      <w:proofErr w:type="gramStart"/>
-      <w:r>
-        <w:t>The</w:t>
-      </w:r>
-      <w:proofErr w:type="gramEnd"/>
-      <w:r>
-        <w:t xml:space="preserve"> spawning stock is projected to continue to decline slightly in 2022 and 2023 as the 2012 year class is further reduced in abundance, however with new fish recruited into the fishery, spawning biomass is projected to start increasing in 2025. The presence of several incoming year classes should result in a stabilization in biomass. However, the 2021 Shelikof Strait survey showed an unexpected reduction in the estimated abundance of the </w:t>
-      </w:r>
-      <w:proofErr w:type="gramStart"/>
-      <w:r>
-        <w:t>2018 year</w:t>
-      </w:r>
-      <w:proofErr w:type="gramEnd"/>
-      <w:r>
-        <w:t xml:space="preserve"> class (aged 3) relative to their abundance in the 2019 survey. The 2017 year-class (aged 4) is still present in high numbers, and a strong new 2020 class was detected in all surveys. Overall, the Shelikof Strait survey data in 2021 showed a similar biomass to 2020. Overall, survey indices seem to be providing similar trends with closer agreement with the ADF&amp;G survey, as well as the 2021 NMFS bottom trawl survey results. An exception to this was the acoustic summer survey, which was 25% percent lower than the 2019 estimate. </w:t>
-      </w:r>
+    </w:p>
+    <w:p>
+      <w:pPr>
+        <w:pStyle w:val="BodyText"/>
+      </w:pPr>
       <w:r>
         <w:rPr>
           <w:i/>
@@ -5640,25 +5042,11 @@
         </w:rPr>
         <w:t>Tier determination/Plan Team discussion and resulting ABCs and OFLs</w:t>
       </w:r>
-      <w:r>
-        <w:t xml:space="preserve"> </w:t>
-      </w:r>
-      <w:proofErr w:type="gramStart"/>
-      <w:r>
-        <w:t>The</w:t>
-      </w:r>
-      <w:proofErr w:type="gramEnd"/>
-      <w:r>
-        <w:t xml:space="preserve"> model projection of female spawning biomass in 2022 is 186,481, which is above B40% (172,000), which places the W/C/WYAK Gulf of Alaska pollock stock in Tier 3a. The model estimated 2022 </w:t>
-      </w:r>
-      <w:proofErr w:type="gramStart"/>
-      <w:r>
-        <w:t>age-3</w:t>
-      </w:r>
-      <w:proofErr w:type="gramEnd"/>
-      <w:r>
-        <w:t xml:space="preserve">+ biomass is 1,097,340 t (for the W/C/WYAK areas) which was similar to the 2020 estimate (1,007,850 t) The author scored the current risk conditions as Level 1 for all four risk categories, and thus did not recommend a reduction from maximum permissible ABC. The Team supported the authors’ recommendation using the assessment-derived maximum permissible ABC for 2022. The resulting 2022 ABC for pollock in the Gulf of Alaska west of 140° W longitude (W/C/WYAK) is 133,081 t which is a 26 % increase from the 2021 ABC. The OFL is 154,983 t for 2022. The 2021 Prince William Sound (PWS) GHL is 3,327t (2.5% of the W/C/WYAK ABC). Pollock in southeast Alaska (East Yakutat and Southeastern areas) are in Tier 5. The recommended ABC is 11,363 t for 2022 and 2023, which is an increase of 12% from the 2020 ABC. These recommendations are based on natural mortality (0.3) and the random effects model fit to the 1990-2021 bottom trawl survey biomass estimates in Southeast Alaska. </w:t>
-      </w:r>
+    </w:p>
+    <w:p>
+      <w:pPr>
+        <w:pStyle w:val="BodyText"/>
+      </w:pPr>
       <w:r>
         <w:rPr>
           <w:i/>
@@ -5666,9 +5054,6 @@
         </w:rPr>
         <w:t>Status determination</w:t>
       </w:r>
-      <w:r>
-        <w:t xml:space="preserve"> The Gulf of Alaska pollock stock is not being subjected to overfishing and is neither overfished nor approaching an overfished condition.</w:t>
-      </w:r>
     </w:p>
     <w:p>
       <w:pPr>
@@ -5681,30 +5066,307 @@
         </w:rPr>
         <w:t>Area apportionment</w:t>
       </w:r>
-      <w:r>
-        <w:t xml:space="preserve"> </w:t>
-      </w:r>
-      <w:proofErr w:type="gramStart"/>
-      <w:r>
-        <w:t>The</w:t>
-      </w:r>
-      <w:proofErr w:type="gramEnd"/>
-      <w:r>
-        <w:t xml:space="preserve"> assessment was updated to include the most recent data available for area apportionments within each season (Appendix 1D.3 of the GOA pollock chapter). For winter seasons, model estimates of biomass for winter acoustic surveys conducted were used as a basis for apportionment. Apportionments for the B1 and B2 seasons were based on a 3-year weighted average of the sum of the AFSC bottom trawl survey and the gulf-wide acoustic summer survey (unchanged from the previous assessment). Area apportionments, including the 2.5% of the ABC for the State of Alaska managed pollock fishery in Prince William Sound, are as follows:</w:t>
-      </w:r>
     </w:p>
     <w:p>
       <w:pPr>
         <w:pStyle w:val="Heading2"/>
       </w:pPr>
-      <w:bookmarkStart w:id="16" w:name="_Toc116467956"/>
-      <w:bookmarkStart w:id="17" w:name="pacific-cod"/>
-      <w:bookmarkEnd w:id="15"/>
-      <w:r>
+      <w:bookmarkStart w:id="19" w:name="_Toc116467957"/>
+      <w:bookmarkStart w:id="20" w:name="sablefish"/>
+      <w:bookmarkEnd w:id="18"/>
+      <w:r>
+        <w:t>3. Sablefish</w:t>
+      </w:r>
+      <w:bookmarkEnd w:id="19"/>
+    </w:p>
+    <w:p>
+      <w:pPr>
+        <w:pStyle w:val="FirstParagraph"/>
+      </w:pPr>
+      <w:r>
+        <w:rPr>
+          <w:i/>
+          <w:iCs/>
+        </w:rPr>
+        <w:t>Changes from the previous assessment</w:t>
+      </w:r>
+    </w:p>
+    <w:p>
+      <w:pPr>
+        <w:pStyle w:val="BodyText"/>
+      </w:pPr>
+      <w:r>
+        <w:rPr>
+          <w:i/>
+          <w:iCs/>
+        </w:rPr>
+        <w:t>Spawning biomass and stock trends</w:t>
+      </w:r>
+    </w:p>
+    <w:p>
+      <w:pPr>
+        <w:pStyle w:val="BodyText"/>
+      </w:pPr>
+      <w:r>
+        <w:rPr>
+          <w:i/>
+          <w:iCs/>
+        </w:rPr>
+        <w:t>Tier determination/Plan Team discussion and resulting ABCs and OFLs</w:t>
+      </w:r>
+    </w:p>
+    <w:p>
+      <w:pPr>
+        <w:pStyle w:val="BodyText"/>
+      </w:pPr>
+      <w:r>
+        <w:rPr>
+          <w:i/>
+          <w:iCs/>
+        </w:rPr>
+        <w:t>Status determination</w:t>
+      </w:r>
+    </w:p>
+    <w:p>
+      <w:pPr>
+        <w:pStyle w:val="BodyText"/>
+      </w:pPr>
+      <w:r>
+        <w:rPr>
+          <w:i/>
+          <w:iCs/>
+        </w:rPr>
+        <w:t>Area apportionment</w:t>
+      </w:r>
+    </w:p>
+    <w:p>
+      <w:pPr>
+        <w:pStyle w:val="Heading2"/>
+      </w:pPr>
+      <w:bookmarkStart w:id="21" w:name="_Toc116467958"/>
+      <w:bookmarkStart w:id="22" w:name="shallow-water-flatfish"/>
+      <w:bookmarkEnd w:id="20"/>
+      <w:r>
+        <w:t>4. Shallow water flatfish</w:t>
+      </w:r>
+      <w:bookmarkEnd w:id="21"/>
+    </w:p>
+    <w:p>
+      <w:pPr>
+        <w:pStyle w:val="FirstParagraph"/>
+      </w:pPr>
+      <w:r>
+        <w:rPr>
+          <w:i/>
+          <w:iCs/>
+        </w:rPr>
+        <w:t>Changes from the previous assessment</w:t>
+      </w:r>
+    </w:p>
+    <w:p>
+      <w:pPr>
+        <w:pStyle w:val="BodyText"/>
+      </w:pPr>
+      <w:r>
+        <w:rPr>
+          <w:i/>
+          <w:iCs/>
+        </w:rPr>
+        <w:t>Spawning biomass and stock trends</w:t>
+      </w:r>
+    </w:p>
+    <w:p>
+      <w:pPr>
+        <w:pStyle w:val="BodyText"/>
+      </w:pPr>
+      <w:r>
+        <w:rPr>
+          <w:i/>
+          <w:iCs/>
+        </w:rPr>
+        <w:t>Tier determination/Plan Team discussion and resulting ABCs and OFLs</w:t>
+      </w:r>
+    </w:p>
+    <w:p>
+      <w:pPr>
+        <w:pStyle w:val="BodyText"/>
+      </w:pPr>
+      <w:r>
+        <w:rPr>
+          <w:i/>
+          <w:iCs/>
+        </w:rPr>
+        <w:t>Status determination</w:t>
+      </w:r>
+    </w:p>
+    <w:p>
+      <w:pPr>
+        <w:pStyle w:val="BodyText"/>
+      </w:pPr>
+      <w:r>
+        <w:rPr>
+          <w:i/>
+          <w:iCs/>
+        </w:rPr>
+        <w:t>Area apportionment</w:t>
+      </w:r>
+    </w:p>
+    <w:p>
+      <w:pPr>
+        <w:pStyle w:val="Heading2"/>
+      </w:pPr>
+      <w:bookmarkStart w:id="23" w:name="_Toc116467959"/>
+      <w:bookmarkStart w:id="24" w:name="deep-water-flatfish"/>
+      <w:bookmarkEnd w:id="22"/>
+      <w:r>
+        <w:t>5. Deep water flatfish</w:t>
+      </w:r>
+      <w:bookmarkEnd w:id="23"/>
+    </w:p>
+    <w:p>
+      <w:pPr>
+        <w:pStyle w:val="FirstParagraph"/>
+      </w:pPr>
+      <w:r>
+        <w:rPr>
+          <w:i/>
+          <w:iCs/>
+        </w:rPr>
+        <w:t>Changes from the previous assessment</w:t>
+      </w:r>
+    </w:p>
+    <w:p>
+      <w:pPr>
+        <w:pStyle w:val="BodyText"/>
+      </w:pPr>
+      <w:r>
+        <w:rPr>
+          <w:i/>
+          <w:iCs/>
+        </w:rPr>
+        <w:t>Spawning biomass and stock trends</w:t>
+      </w:r>
+    </w:p>
+    <w:p>
+      <w:pPr>
+        <w:pStyle w:val="BodyText"/>
+      </w:pPr>
+      <w:r>
+        <w:rPr>
+          <w:i/>
+          <w:iCs/>
+        </w:rPr>
+        <w:t>Tier determination/Plan Team discussion and resulting ABCs and OFLs</w:t>
+      </w:r>
+    </w:p>
+    <w:p>
+      <w:pPr>
+        <w:pStyle w:val="BodyText"/>
+      </w:pPr>
+      <w:r>
+        <w:rPr>
+          <w:i/>
+          <w:iCs/>
+        </w:rPr>
+        <w:t>Status determination</w:t>
+      </w:r>
+    </w:p>
+    <w:p>
+      <w:pPr>
+        <w:pStyle w:val="BodyText"/>
+      </w:pPr>
+      <w:r>
+        <w:rPr>
+          <w:i/>
+          <w:iCs/>
+        </w:rPr>
+        <w:t>Area apportionment</w:t>
+      </w:r>
+    </w:p>
+    <w:p>
+      <w:pPr>
+        <w:pStyle w:val="Heading2"/>
+      </w:pPr>
+      <w:bookmarkStart w:id="25" w:name="_Toc116467960"/>
+      <w:bookmarkStart w:id="26" w:name="rex-sole"/>
+      <w:bookmarkEnd w:id="24"/>
+      <w:r>
+        <w:t>6. Rex sole</w:t>
+      </w:r>
+      <w:bookmarkEnd w:id="25"/>
+    </w:p>
+    <w:p>
+      <w:pPr>
+        <w:pStyle w:val="FirstParagraph"/>
+      </w:pPr>
+      <w:r>
+        <w:rPr>
+          <w:i/>
+          <w:iCs/>
+        </w:rPr>
+        <w:t>Changes from the previous assessment</w:t>
+      </w:r>
+    </w:p>
+    <w:p>
+      <w:pPr>
+        <w:pStyle w:val="BodyText"/>
+      </w:pPr>
+      <w:r>
+        <w:rPr>
+          <w:i/>
+          <w:iCs/>
+        </w:rPr>
+        <w:t>Spawning biomass and stock trends</w:t>
+      </w:r>
+    </w:p>
+    <w:p>
+      <w:pPr>
+        <w:pStyle w:val="BodyText"/>
+      </w:pPr>
+      <w:r>
+        <w:rPr>
+          <w:i/>
+          <w:iCs/>
+        </w:rPr>
+        <w:t>Tier determination/Plan Team discussion and resulting ABCs and OFLs</w:t>
+      </w:r>
+    </w:p>
+    <w:p>
+      <w:pPr>
+        <w:pStyle w:val="BodyText"/>
+      </w:pPr>
+      <w:r>
+        <w:rPr>
+          <w:i/>
+          <w:iCs/>
+        </w:rPr>
         <w:lastRenderedPageBreak/>
-        <w:t>2. Pacific cod</w:t>
-      </w:r>
-      <w:bookmarkEnd w:id="16"/>
+        <w:t>Status determination</w:t>
+      </w:r>
+    </w:p>
+    <w:p>
+      <w:pPr>
+        <w:pStyle w:val="BodyText"/>
+      </w:pPr>
+      <w:r>
+        <w:rPr>
+          <w:i/>
+          <w:iCs/>
+        </w:rPr>
+        <w:t>Area apportionment</w:t>
+      </w:r>
+    </w:p>
+    <w:p>
+      <w:pPr>
+        <w:pStyle w:val="Heading2"/>
+      </w:pPr>
+      <w:bookmarkStart w:id="27" w:name="_Toc116467961"/>
+      <w:bookmarkStart w:id="28" w:name="arrowtooth-flounder"/>
+      <w:bookmarkEnd w:id="26"/>
+      <w:r>
+        <w:t>7. Arrowtooth flounder</w:t>
+      </w:r>
+      <w:bookmarkEnd w:id="27"/>
     </w:p>
     <w:p>
       <w:pPr>
@@ -5770,13 +5432,13 @@
       <w:pPr>
         <w:pStyle w:val="Heading2"/>
       </w:pPr>
-      <w:bookmarkStart w:id="18" w:name="_Toc116467957"/>
-      <w:bookmarkStart w:id="19" w:name="sablefish"/>
-      <w:bookmarkEnd w:id="17"/>
-      <w:r>
-        <w:t>3. Sablefish</w:t>
-      </w:r>
-      <w:bookmarkEnd w:id="18"/>
+      <w:bookmarkStart w:id="29" w:name="_Toc116467962"/>
+      <w:bookmarkStart w:id="30" w:name="flathead-sole"/>
+      <w:bookmarkEnd w:id="28"/>
+      <w:r>
+        <w:t>8. Flathead sole</w:t>
+      </w:r>
+      <w:bookmarkEnd w:id="29"/>
     </w:p>
     <w:p>
       <w:pPr>
@@ -5842,13 +5504,13 @@
       <w:pPr>
         <w:pStyle w:val="Heading2"/>
       </w:pPr>
-      <w:bookmarkStart w:id="20" w:name="_Toc116467958"/>
-      <w:bookmarkStart w:id="21" w:name="shallow-water-flatfish"/>
-      <w:bookmarkEnd w:id="19"/>
-      <w:r>
-        <w:t>4. Shallow water flatfish</w:t>
-      </w:r>
-      <w:bookmarkEnd w:id="20"/>
+      <w:bookmarkStart w:id="31" w:name="_Toc116467963"/>
+      <w:bookmarkStart w:id="32" w:name="pacific-ocean-perch"/>
+      <w:bookmarkEnd w:id="30"/>
+      <w:r>
+        <w:t>9. Pacific ocean perch</w:t>
+      </w:r>
+      <w:bookmarkEnd w:id="31"/>
     </w:p>
     <w:p>
       <w:pPr>
@@ -5914,13 +5576,13 @@
       <w:pPr>
         <w:pStyle w:val="Heading2"/>
       </w:pPr>
-      <w:bookmarkStart w:id="22" w:name="_Toc116467959"/>
-      <w:bookmarkStart w:id="23" w:name="deep-water-flatfish"/>
-      <w:bookmarkEnd w:id="21"/>
-      <w:r>
-        <w:t>5. Deep water flatfish</w:t>
-      </w:r>
-      <w:bookmarkEnd w:id="22"/>
+      <w:bookmarkStart w:id="33" w:name="_Toc116467964"/>
+      <w:bookmarkStart w:id="34" w:name="northern-rockfish"/>
+      <w:bookmarkEnd w:id="32"/>
+      <w:r>
+        <w:t>10. Northern rockfish</w:t>
+      </w:r>
+      <w:bookmarkEnd w:id="33"/>
     </w:p>
     <w:p>
       <w:pPr>
@@ -5986,13 +5648,13 @@
       <w:pPr>
         <w:pStyle w:val="Heading2"/>
       </w:pPr>
-      <w:bookmarkStart w:id="24" w:name="_Toc116467960"/>
-      <w:bookmarkStart w:id="25" w:name="rex-sole"/>
-      <w:bookmarkEnd w:id="23"/>
-      <w:r>
-        <w:t>6. Rex sole</w:t>
-      </w:r>
-      <w:bookmarkEnd w:id="24"/>
+      <w:bookmarkStart w:id="35" w:name="_Toc116467965"/>
+      <w:bookmarkStart w:id="36" w:name="shortraker-rockfish"/>
+      <w:bookmarkEnd w:id="34"/>
+      <w:r>
+        <w:t>11. Shortraker rockfish</w:t>
+      </w:r>
+      <w:bookmarkEnd w:id="35"/>
     </w:p>
     <w:p>
       <w:pPr>
@@ -6039,6 +5701,7 @@
           <w:i/>
           <w:iCs/>
         </w:rPr>
+        <w:lastRenderedPageBreak/>
         <w:t>Status determination</w:t>
       </w:r>
     </w:p>
@@ -6058,14 +5721,374 @@
       <w:pPr>
         <w:pStyle w:val="Heading2"/>
       </w:pPr>
-      <w:bookmarkStart w:id="26" w:name="_Toc116467961"/>
-      <w:bookmarkStart w:id="27" w:name="arrowtooth-flounder"/>
-      <w:bookmarkEnd w:id="25"/>
-      <w:r>
+      <w:bookmarkStart w:id="37" w:name="_Toc116467966"/>
+      <w:bookmarkStart w:id="38" w:name="dusky-rockfish"/>
+      <w:bookmarkEnd w:id="36"/>
+      <w:r>
+        <w:t>12. Dusky rockfish</w:t>
+      </w:r>
+      <w:bookmarkEnd w:id="37"/>
+    </w:p>
+    <w:p>
+      <w:pPr>
+        <w:pStyle w:val="FirstParagraph"/>
+      </w:pPr>
+      <w:r>
+        <w:rPr>
+          <w:i/>
+          <w:iCs/>
+        </w:rPr>
+        <w:t>Changes from the previous assessment</w:t>
+      </w:r>
+    </w:p>
+    <w:p>
+      <w:pPr>
+        <w:pStyle w:val="BodyText"/>
+      </w:pPr>
+      <w:r>
+        <w:rPr>
+          <w:i/>
+          <w:iCs/>
+        </w:rPr>
+        <w:t>Spawning biomass and stock trends</w:t>
+      </w:r>
+    </w:p>
+    <w:p>
+      <w:pPr>
+        <w:pStyle w:val="BodyText"/>
+      </w:pPr>
+      <w:r>
+        <w:rPr>
+          <w:i/>
+          <w:iCs/>
+        </w:rPr>
+        <w:t>Tier determination/Plan Team discussion and resulting ABCs and OFLs</w:t>
+      </w:r>
+    </w:p>
+    <w:p>
+      <w:pPr>
+        <w:pStyle w:val="BodyText"/>
+      </w:pPr>
+      <w:r>
+        <w:rPr>
+          <w:i/>
+          <w:iCs/>
+        </w:rPr>
+        <w:t>Status determination</w:t>
+      </w:r>
+    </w:p>
+    <w:p>
+      <w:pPr>
+        <w:pStyle w:val="BodyText"/>
+      </w:pPr>
+      <w:r>
+        <w:rPr>
+          <w:i/>
+          <w:iCs/>
+        </w:rPr>
+        <w:t>Area apportionment</w:t>
+      </w:r>
+    </w:p>
+    <w:p>
+      <w:pPr>
+        <w:pStyle w:val="Heading2"/>
+      </w:pPr>
+      <w:bookmarkStart w:id="39" w:name="_Toc116467967"/>
+      <w:bookmarkStart w:id="40" w:name="rougheye-and-blackspotted-rockfish"/>
+      <w:bookmarkEnd w:id="38"/>
+      <w:r>
+        <w:t>13. Rougheye and blackspotted rockfish</w:t>
+      </w:r>
+      <w:bookmarkEnd w:id="39"/>
+    </w:p>
+    <w:p>
+      <w:pPr>
+        <w:pStyle w:val="FirstParagraph"/>
+      </w:pPr>
+      <w:r>
+        <w:rPr>
+          <w:i/>
+          <w:iCs/>
+        </w:rPr>
+        <w:t>Changes from the previous assessment</w:t>
+      </w:r>
+    </w:p>
+    <w:p>
+      <w:pPr>
+        <w:pStyle w:val="BodyText"/>
+      </w:pPr>
+      <w:r>
+        <w:rPr>
+          <w:i/>
+          <w:iCs/>
+        </w:rPr>
+        <w:t>Spawning biomass and stock trends</w:t>
+      </w:r>
+    </w:p>
+    <w:p>
+      <w:pPr>
+        <w:pStyle w:val="BodyText"/>
+      </w:pPr>
+      <w:r>
+        <w:rPr>
+          <w:i/>
+          <w:iCs/>
+        </w:rPr>
+        <w:t>Tier determination/Plan Team discussion and resulting ABCs and OFLs</w:t>
+      </w:r>
+    </w:p>
+    <w:p>
+      <w:pPr>
+        <w:pStyle w:val="BodyText"/>
+      </w:pPr>
+      <w:r>
+        <w:rPr>
+          <w:i/>
+          <w:iCs/>
+        </w:rPr>
+        <w:t>Status determination</w:t>
+      </w:r>
+    </w:p>
+    <w:p>
+      <w:pPr>
+        <w:pStyle w:val="BodyText"/>
+      </w:pPr>
+      <w:r>
+        <w:rPr>
+          <w:i/>
+          <w:iCs/>
+        </w:rPr>
+        <w:t>Area apportionment</w:t>
+      </w:r>
+    </w:p>
+    <w:p>
+      <w:pPr>
+        <w:pStyle w:val="Heading2"/>
+      </w:pPr>
+      <w:bookmarkStart w:id="41" w:name="_Toc116467968"/>
+      <w:bookmarkStart w:id="42" w:name="demersal-shelf-rockfish"/>
+      <w:bookmarkEnd w:id="40"/>
+      <w:r>
+        <w:t>14. Demersal shelf rockfish</w:t>
+      </w:r>
+      <w:bookmarkEnd w:id="41"/>
+    </w:p>
+    <w:p>
+      <w:pPr>
+        <w:pStyle w:val="FirstParagraph"/>
+      </w:pPr>
+      <w:r>
+        <w:rPr>
+          <w:i/>
+          <w:iCs/>
+        </w:rPr>
+        <w:t>Changes from the previous assessment</w:t>
+      </w:r>
+    </w:p>
+    <w:p>
+      <w:pPr>
+        <w:pStyle w:val="BodyText"/>
+      </w:pPr>
+      <w:r>
+        <w:rPr>
+          <w:i/>
+          <w:iCs/>
+        </w:rPr>
+        <w:t>Spawning biomass and stock trends</w:t>
+      </w:r>
+    </w:p>
+    <w:p>
+      <w:pPr>
+        <w:pStyle w:val="BodyText"/>
+      </w:pPr>
+      <w:r>
+        <w:rPr>
+          <w:i/>
+          <w:iCs/>
+        </w:rPr>
+        <w:t>Tier determination/Plan Team discussion and resulting ABCs and OFLs</w:t>
+      </w:r>
+    </w:p>
+    <w:p>
+      <w:pPr>
+        <w:pStyle w:val="BodyText"/>
+      </w:pPr>
+      <w:r>
+        <w:rPr>
+          <w:i/>
+          <w:iCs/>
+        </w:rPr>
+        <w:t>Status determination</w:t>
+      </w:r>
+    </w:p>
+    <w:p>
+      <w:pPr>
+        <w:pStyle w:val="BodyText"/>
+      </w:pPr>
+      <w:r>
+        <w:rPr>
+          <w:i/>
+          <w:iCs/>
+        </w:rPr>
+        <w:t>Area apportionment</w:t>
+      </w:r>
+    </w:p>
+    <w:p>
+      <w:pPr>
+        <w:pStyle w:val="Heading2"/>
+      </w:pPr>
+      <w:bookmarkStart w:id="43" w:name="_Toc116467969"/>
+      <w:bookmarkStart w:id="44" w:name="thornyhead-rockfish"/>
+      <w:bookmarkEnd w:id="42"/>
+      <w:r>
+        <w:t>15. Thornyhead rockfish</w:t>
+      </w:r>
+      <w:bookmarkEnd w:id="43"/>
+    </w:p>
+    <w:p>
+      <w:pPr>
+        <w:pStyle w:val="FirstParagraph"/>
+      </w:pPr>
+      <w:r>
+        <w:rPr>
+          <w:i/>
+          <w:iCs/>
+        </w:rPr>
+        <w:t>Changes from the previous assessment</w:t>
+      </w:r>
+    </w:p>
+    <w:p>
+      <w:pPr>
+        <w:pStyle w:val="BodyText"/>
+      </w:pPr>
+      <w:r>
+        <w:rPr>
+          <w:i/>
+          <w:iCs/>
+        </w:rPr>
+        <w:t>Spawning biomass and stock trends</w:t>
+      </w:r>
+    </w:p>
+    <w:p>
+      <w:pPr>
+        <w:pStyle w:val="BodyText"/>
+      </w:pPr>
+      <w:r>
+        <w:rPr>
+          <w:i/>
+          <w:iCs/>
+        </w:rPr>
+        <w:t>Tier determination/Plan Team discussion and resulting ABCs and OFLs</w:t>
+      </w:r>
+    </w:p>
+    <w:p>
+      <w:pPr>
+        <w:pStyle w:val="BodyText"/>
+      </w:pPr>
+      <w:r>
+        <w:rPr>
+          <w:i/>
+          <w:iCs/>
+        </w:rPr>
+        <w:t>Status determination</w:t>
+      </w:r>
+    </w:p>
+    <w:p>
+      <w:pPr>
+        <w:pStyle w:val="BodyText"/>
+      </w:pPr>
+      <w:r>
+        <w:rPr>
+          <w:i/>
+          <w:iCs/>
+        </w:rPr>
+        <w:t>Area apportionment</w:t>
+      </w:r>
+    </w:p>
+    <w:p>
+      <w:pPr>
+        <w:pStyle w:val="Heading2"/>
+      </w:pPr>
+      <w:bookmarkStart w:id="45" w:name="_Toc116467970"/>
+      <w:bookmarkStart w:id="46" w:name="other-rockfish"/>
+      <w:bookmarkEnd w:id="44"/>
+      <w:r>
+        <w:t>16. Other rockfish</w:t>
+      </w:r>
+      <w:bookmarkEnd w:id="45"/>
+    </w:p>
+    <w:p>
+      <w:pPr>
+        <w:pStyle w:val="FirstParagraph"/>
+      </w:pPr>
+      <w:r>
+        <w:rPr>
+          <w:i/>
+          <w:iCs/>
+        </w:rPr>
+        <w:t>Changes from the previous assessment</w:t>
+      </w:r>
+    </w:p>
+    <w:p>
+      <w:pPr>
+        <w:pStyle w:val="BodyText"/>
+      </w:pPr>
+      <w:r>
+        <w:rPr>
+          <w:i/>
+          <w:iCs/>
+        </w:rPr>
+        <w:t>Spawning biomass and stock trends</w:t>
+      </w:r>
+    </w:p>
+    <w:p>
+      <w:pPr>
+        <w:pStyle w:val="BodyText"/>
+      </w:pPr>
+      <w:r>
+        <w:rPr>
+          <w:i/>
+          <w:iCs/>
+        </w:rPr>
+        <w:t>Tier determination/Plan Team discussion and resulting ABCs and OFLs</w:t>
+      </w:r>
+    </w:p>
+    <w:p>
+      <w:pPr>
+        <w:pStyle w:val="BodyText"/>
+      </w:pPr>
+      <w:r>
+        <w:rPr>
+          <w:i/>
+          <w:iCs/>
+        </w:rPr>
         <w:lastRenderedPageBreak/>
-        <w:t>7. Arrowtooth flounder</w:t>
-      </w:r>
-      <w:bookmarkEnd w:id="26"/>
+        <w:t>Status determination</w:t>
+      </w:r>
+    </w:p>
+    <w:p>
+      <w:pPr>
+        <w:pStyle w:val="BodyText"/>
+      </w:pPr>
+      <w:r>
+        <w:rPr>
+          <w:i/>
+          <w:iCs/>
+        </w:rPr>
+        <w:t>Area apportionment</w:t>
+      </w:r>
+    </w:p>
+    <w:p>
+      <w:pPr>
+        <w:pStyle w:val="Heading2"/>
+      </w:pPr>
+      <w:bookmarkStart w:id="47" w:name="_Toc116467971"/>
+      <w:bookmarkStart w:id="48" w:name="atka-mackerel"/>
+      <w:bookmarkEnd w:id="46"/>
+      <w:r>
+        <w:t>17. Atka mackerel</w:t>
+      </w:r>
+      <w:bookmarkEnd w:id="47"/>
     </w:p>
     <w:p>
       <w:pPr>
@@ -6131,13 +6154,13 @@
       <w:pPr>
         <w:pStyle w:val="Heading2"/>
       </w:pPr>
-      <w:bookmarkStart w:id="28" w:name="_Toc116467962"/>
-      <w:bookmarkStart w:id="29" w:name="flathead-sole"/>
-      <w:bookmarkEnd w:id="27"/>
-      <w:r>
-        <w:t>8. Flathead sole</w:t>
-      </w:r>
-      <w:bookmarkEnd w:id="28"/>
+      <w:bookmarkStart w:id="49" w:name="_Toc116467972"/>
+      <w:bookmarkStart w:id="50" w:name="skates"/>
+      <w:bookmarkEnd w:id="48"/>
+      <w:r>
+        <w:t>18. Skates</w:t>
+      </w:r>
+      <w:bookmarkEnd w:id="49"/>
     </w:p>
     <w:p>
       <w:pPr>
@@ -6203,21 +6226,13 @@
       <w:pPr>
         <w:pStyle w:val="Heading2"/>
       </w:pPr>
-      <w:bookmarkStart w:id="30" w:name="_Toc116467963"/>
-      <w:bookmarkStart w:id="31" w:name="pacific-ocean-perch"/>
-      <w:bookmarkEnd w:id="29"/>
-      <w:r>
-        <w:t xml:space="preserve">9. </w:t>
-      </w:r>
-      <w:proofErr w:type="gramStart"/>
-      <w:r>
-        <w:t>Pacific ocean</w:t>
-      </w:r>
-      <w:proofErr w:type="gramEnd"/>
-      <w:r>
-        <w:t xml:space="preserve"> perch</w:t>
-      </w:r>
-      <w:bookmarkEnd w:id="30"/>
+      <w:bookmarkStart w:id="51" w:name="_Toc116467973"/>
+      <w:bookmarkStart w:id="52" w:name="sharks"/>
+      <w:bookmarkEnd w:id="50"/>
+      <w:r>
+        <w:t>19. Sharks</w:t>
+      </w:r>
+      <w:bookmarkEnd w:id="51"/>
     </w:p>
     <w:p>
       <w:pPr>
@@ -6283,13 +6298,13 @@
       <w:pPr>
         <w:pStyle w:val="Heading2"/>
       </w:pPr>
-      <w:bookmarkStart w:id="32" w:name="_Toc116467964"/>
-      <w:bookmarkStart w:id="33" w:name="northern-rockfish"/>
-      <w:bookmarkEnd w:id="31"/>
-      <w:r>
-        <w:t>10. Northern rockfish</w:t>
-      </w:r>
-      <w:bookmarkEnd w:id="32"/>
+      <w:bookmarkStart w:id="53" w:name="_Toc116467974"/>
+      <w:bookmarkStart w:id="54" w:name="octopus"/>
+      <w:bookmarkEnd w:id="52"/>
+      <w:r>
+        <w:t>20. Octopus</w:t>
+      </w:r>
+      <w:bookmarkEnd w:id="53"/>
     </w:p>
     <w:p>
       <w:pPr>
@@ -6355,737 +6370,15 @@
       <w:pPr>
         <w:pStyle w:val="Heading2"/>
       </w:pPr>
-      <w:bookmarkStart w:id="34" w:name="_Toc116467965"/>
-      <w:bookmarkStart w:id="35" w:name="shortraker-rockfish"/>
-      <w:bookmarkEnd w:id="33"/>
-      <w:r>
-        <w:t>11. Shortraker rockfish</w:t>
-      </w:r>
-      <w:bookmarkEnd w:id="34"/>
-    </w:p>
-    <w:p>
-      <w:pPr>
-        <w:pStyle w:val="FirstParagraph"/>
-      </w:pPr>
-      <w:r>
-        <w:rPr>
-          <w:i/>
-          <w:iCs/>
-        </w:rPr>
-        <w:t>Changes from the previous assessment</w:t>
-      </w:r>
-    </w:p>
-    <w:p>
-      <w:pPr>
-        <w:pStyle w:val="BodyText"/>
-      </w:pPr>
-      <w:r>
-        <w:rPr>
-          <w:i/>
-          <w:iCs/>
-        </w:rPr>
-        <w:t>Spawning biomass and stock trends</w:t>
-      </w:r>
-    </w:p>
-    <w:p>
-      <w:pPr>
-        <w:pStyle w:val="BodyText"/>
-      </w:pPr>
-      <w:r>
-        <w:rPr>
-          <w:i/>
-          <w:iCs/>
-        </w:rPr>
-        <w:t>Tier determination/Plan Team discussion and resulting ABCs and OFLs</w:t>
-      </w:r>
-    </w:p>
-    <w:p>
-      <w:pPr>
-        <w:pStyle w:val="BodyText"/>
-      </w:pPr>
-      <w:r>
-        <w:rPr>
-          <w:i/>
-          <w:iCs/>
-        </w:rPr>
-        <w:t>Status determination</w:t>
-      </w:r>
-    </w:p>
-    <w:p>
-      <w:pPr>
-        <w:pStyle w:val="BodyText"/>
-      </w:pPr>
-      <w:r>
-        <w:rPr>
-          <w:i/>
-          <w:iCs/>
-        </w:rPr>
-        <w:t>Area apportionment</w:t>
-      </w:r>
-    </w:p>
-    <w:p>
-      <w:pPr>
-        <w:pStyle w:val="Heading2"/>
-      </w:pPr>
-      <w:bookmarkStart w:id="36" w:name="_Toc116467966"/>
-      <w:bookmarkStart w:id="37" w:name="dusky-rockfish"/>
-      <w:bookmarkEnd w:id="35"/>
-      <w:r>
-        <w:lastRenderedPageBreak/>
-        <w:t>12. Dusky rockfish</w:t>
-      </w:r>
-      <w:bookmarkEnd w:id="36"/>
-    </w:p>
-    <w:p>
-      <w:pPr>
-        <w:pStyle w:val="FirstParagraph"/>
-      </w:pPr>
-      <w:r>
-        <w:rPr>
-          <w:i/>
-          <w:iCs/>
-        </w:rPr>
-        <w:t>Changes from the previous assessment</w:t>
-      </w:r>
-    </w:p>
-    <w:p>
-      <w:pPr>
-        <w:pStyle w:val="BodyText"/>
-      </w:pPr>
-      <w:r>
-        <w:rPr>
-          <w:i/>
-          <w:iCs/>
-        </w:rPr>
-        <w:t>Spawning biomass and stock trends</w:t>
-      </w:r>
-    </w:p>
-    <w:p>
-      <w:pPr>
-        <w:pStyle w:val="BodyText"/>
-      </w:pPr>
-      <w:r>
-        <w:rPr>
-          <w:i/>
-          <w:iCs/>
-        </w:rPr>
-        <w:t>Tier determination/Plan Team discussion and resulting ABCs and OFLs</w:t>
-      </w:r>
-    </w:p>
-    <w:p>
-      <w:pPr>
-        <w:pStyle w:val="BodyText"/>
-      </w:pPr>
-      <w:r>
-        <w:rPr>
-          <w:i/>
-          <w:iCs/>
-        </w:rPr>
-        <w:t>Status determination</w:t>
-      </w:r>
-    </w:p>
-    <w:p>
-      <w:pPr>
-        <w:pStyle w:val="BodyText"/>
-      </w:pPr>
-      <w:r>
-        <w:rPr>
-          <w:i/>
-          <w:iCs/>
-        </w:rPr>
-        <w:t>Area apportionment</w:t>
-      </w:r>
-    </w:p>
-    <w:p>
-      <w:pPr>
-        <w:pStyle w:val="Heading2"/>
-      </w:pPr>
-      <w:bookmarkStart w:id="38" w:name="_Toc116467967"/>
-      <w:bookmarkStart w:id="39" w:name="rougheye-and-blackspotted-rockfish"/>
-      <w:bookmarkEnd w:id="37"/>
-      <w:r>
-        <w:t>13. Rougheye and blackspotted rockfish</w:t>
-      </w:r>
-      <w:bookmarkEnd w:id="38"/>
-    </w:p>
-    <w:p>
-      <w:pPr>
-        <w:pStyle w:val="FirstParagraph"/>
-      </w:pPr>
-      <w:r>
-        <w:rPr>
-          <w:i/>
-          <w:iCs/>
-        </w:rPr>
-        <w:t>Changes from the previous assessment</w:t>
-      </w:r>
-    </w:p>
-    <w:p>
-      <w:pPr>
-        <w:pStyle w:val="BodyText"/>
-      </w:pPr>
-      <w:r>
-        <w:rPr>
-          <w:i/>
-          <w:iCs/>
-        </w:rPr>
-        <w:t>Spawning biomass and stock trends</w:t>
-      </w:r>
-    </w:p>
-    <w:p>
-      <w:pPr>
-        <w:pStyle w:val="BodyText"/>
-      </w:pPr>
-      <w:r>
-        <w:rPr>
-          <w:i/>
-          <w:iCs/>
-        </w:rPr>
-        <w:t>Tier determination/Plan Team discussion and resulting ABCs and OFLs</w:t>
-      </w:r>
-    </w:p>
-    <w:p>
-      <w:pPr>
-        <w:pStyle w:val="BodyText"/>
-      </w:pPr>
-      <w:r>
-        <w:rPr>
-          <w:i/>
-          <w:iCs/>
-        </w:rPr>
-        <w:t>Status determination</w:t>
-      </w:r>
-    </w:p>
-    <w:p>
-      <w:pPr>
-        <w:pStyle w:val="BodyText"/>
-      </w:pPr>
-      <w:r>
-        <w:rPr>
-          <w:i/>
-          <w:iCs/>
-        </w:rPr>
-        <w:t>Area apportionment</w:t>
-      </w:r>
-    </w:p>
-    <w:p>
-      <w:pPr>
-        <w:pStyle w:val="Heading2"/>
-      </w:pPr>
-      <w:bookmarkStart w:id="40" w:name="_Toc116467968"/>
-      <w:bookmarkStart w:id="41" w:name="demersal-shelf-rockfish"/>
-      <w:bookmarkEnd w:id="39"/>
-      <w:r>
-        <w:t>14. Demersal shelf rockfish</w:t>
-      </w:r>
-      <w:bookmarkEnd w:id="40"/>
-    </w:p>
-    <w:p>
-      <w:pPr>
-        <w:pStyle w:val="FirstParagraph"/>
-      </w:pPr>
-      <w:r>
-        <w:rPr>
-          <w:i/>
-          <w:iCs/>
-        </w:rPr>
-        <w:t>Changes from the previous assessment</w:t>
-      </w:r>
-    </w:p>
-    <w:p>
-      <w:pPr>
-        <w:pStyle w:val="BodyText"/>
-      </w:pPr>
-      <w:r>
-        <w:rPr>
-          <w:i/>
-          <w:iCs/>
-        </w:rPr>
-        <w:t>Spawning biomass and stock trends</w:t>
-      </w:r>
-    </w:p>
-    <w:p>
-      <w:pPr>
-        <w:pStyle w:val="BodyText"/>
-      </w:pPr>
-      <w:r>
-        <w:rPr>
-          <w:i/>
-          <w:iCs/>
-        </w:rPr>
-        <w:t>Tier determination/Plan Team discussion and resulting ABCs and OFLs</w:t>
-      </w:r>
-    </w:p>
-    <w:p>
-      <w:pPr>
-        <w:pStyle w:val="BodyText"/>
-      </w:pPr>
-      <w:r>
-        <w:rPr>
-          <w:i/>
-          <w:iCs/>
-        </w:rPr>
-        <w:t>Status determination</w:t>
-      </w:r>
-    </w:p>
-    <w:p>
-      <w:pPr>
-        <w:pStyle w:val="BodyText"/>
-      </w:pPr>
-      <w:r>
-        <w:rPr>
-          <w:i/>
-          <w:iCs/>
-        </w:rPr>
-        <w:t>Area apportionment</w:t>
-      </w:r>
-    </w:p>
-    <w:p>
-      <w:pPr>
-        <w:pStyle w:val="Heading2"/>
-      </w:pPr>
-      <w:bookmarkStart w:id="42" w:name="_Toc116467969"/>
-      <w:bookmarkStart w:id="43" w:name="thornyhead-rockfish"/>
-      <w:bookmarkEnd w:id="41"/>
-      <w:r>
-        <w:t>15. Thornyhead rockfish</w:t>
-      </w:r>
-      <w:bookmarkEnd w:id="42"/>
-    </w:p>
-    <w:p>
-      <w:pPr>
-        <w:pStyle w:val="FirstParagraph"/>
-      </w:pPr>
-      <w:r>
-        <w:rPr>
-          <w:i/>
-          <w:iCs/>
-        </w:rPr>
-        <w:t>Changes from the previous assessment</w:t>
-      </w:r>
-    </w:p>
-    <w:p>
-      <w:pPr>
-        <w:pStyle w:val="BodyText"/>
-      </w:pPr>
-      <w:r>
-        <w:rPr>
-          <w:i/>
-          <w:iCs/>
-        </w:rPr>
-        <w:t>Spawning biomass and stock trends</w:t>
-      </w:r>
-    </w:p>
-    <w:p>
-      <w:pPr>
-        <w:pStyle w:val="BodyText"/>
-      </w:pPr>
-      <w:r>
-        <w:rPr>
-          <w:i/>
-          <w:iCs/>
-        </w:rPr>
-        <w:t>Tier determination/Plan Team discussion and resulting ABCs and OFLs</w:t>
-      </w:r>
-    </w:p>
-    <w:p>
-      <w:pPr>
-        <w:pStyle w:val="BodyText"/>
-      </w:pPr>
-      <w:r>
-        <w:rPr>
-          <w:i/>
-          <w:iCs/>
-        </w:rPr>
-        <w:t>Status determination</w:t>
-      </w:r>
-    </w:p>
-    <w:p>
-      <w:pPr>
-        <w:pStyle w:val="BodyText"/>
-      </w:pPr>
-      <w:r>
-        <w:rPr>
-          <w:i/>
-          <w:iCs/>
-        </w:rPr>
-        <w:t>Area apportionment</w:t>
-      </w:r>
-    </w:p>
-    <w:p>
-      <w:pPr>
-        <w:pStyle w:val="Heading2"/>
-      </w:pPr>
-      <w:bookmarkStart w:id="44" w:name="_Toc116467970"/>
-      <w:bookmarkStart w:id="45" w:name="other-rockfish"/>
-      <w:bookmarkEnd w:id="43"/>
-      <w:r>
-        <w:t>16. Other rockfish</w:t>
-      </w:r>
-      <w:bookmarkEnd w:id="44"/>
-    </w:p>
-    <w:p>
-      <w:pPr>
-        <w:pStyle w:val="FirstParagraph"/>
-      </w:pPr>
-      <w:r>
-        <w:rPr>
-          <w:i/>
-          <w:iCs/>
-        </w:rPr>
-        <w:t>Changes from the previous assessment</w:t>
-      </w:r>
-    </w:p>
-    <w:p>
-      <w:pPr>
-        <w:pStyle w:val="BodyText"/>
-      </w:pPr>
-      <w:r>
-        <w:rPr>
-          <w:i/>
-          <w:iCs/>
-        </w:rPr>
-        <w:t>Spawning biomass and stock trends</w:t>
-      </w:r>
-    </w:p>
-    <w:p>
-      <w:pPr>
-        <w:pStyle w:val="BodyText"/>
-      </w:pPr>
-      <w:r>
-        <w:rPr>
-          <w:i/>
-          <w:iCs/>
-        </w:rPr>
-        <w:t>Tier determination/Plan Team discussion and resulting ABCs and OFLs</w:t>
-      </w:r>
-    </w:p>
-    <w:p>
-      <w:pPr>
-        <w:pStyle w:val="BodyText"/>
-      </w:pPr>
-      <w:r>
-        <w:rPr>
-          <w:i/>
-          <w:iCs/>
-        </w:rPr>
-        <w:t>Status determination</w:t>
-      </w:r>
-    </w:p>
-    <w:p>
-      <w:pPr>
-        <w:pStyle w:val="BodyText"/>
-      </w:pPr>
-      <w:r>
-        <w:rPr>
-          <w:i/>
-          <w:iCs/>
-        </w:rPr>
-        <w:t>Area apportionment</w:t>
-      </w:r>
-    </w:p>
-    <w:p>
-      <w:pPr>
-        <w:pStyle w:val="Heading2"/>
-      </w:pPr>
-      <w:bookmarkStart w:id="46" w:name="_Toc116467971"/>
-      <w:bookmarkStart w:id="47" w:name="atka-mackerel"/>
-      <w:bookmarkEnd w:id="45"/>
-      <w:r>
-        <w:lastRenderedPageBreak/>
-        <w:t>17. Atka mackerel</w:t>
-      </w:r>
-      <w:bookmarkEnd w:id="46"/>
-    </w:p>
-    <w:p>
-      <w:pPr>
-        <w:pStyle w:val="FirstParagraph"/>
-      </w:pPr>
-      <w:r>
-        <w:rPr>
-          <w:i/>
-          <w:iCs/>
-        </w:rPr>
-        <w:t>Changes from the previous assessment</w:t>
-      </w:r>
-    </w:p>
-    <w:p>
-      <w:pPr>
-        <w:pStyle w:val="BodyText"/>
-      </w:pPr>
-      <w:r>
-        <w:rPr>
-          <w:i/>
-          <w:iCs/>
-        </w:rPr>
-        <w:t>Spawning biomass and stock trends</w:t>
-      </w:r>
-    </w:p>
-    <w:p>
-      <w:pPr>
-        <w:pStyle w:val="BodyText"/>
-      </w:pPr>
-      <w:r>
-        <w:rPr>
-          <w:i/>
-          <w:iCs/>
-        </w:rPr>
-        <w:t>Tier determination/Plan Team discussion and resulting ABCs and OFLs</w:t>
-      </w:r>
-    </w:p>
-    <w:p>
-      <w:pPr>
-        <w:pStyle w:val="BodyText"/>
-      </w:pPr>
-      <w:r>
-        <w:rPr>
-          <w:i/>
-          <w:iCs/>
-        </w:rPr>
-        <w:t>Status determination</w:t>
-      </w:r>
-    </w:p>
-    <w:p>
-      <w:pPr>
-        <w:pStyle w:val="BodyText"/>
-      </w:pPr>
-      <w:r>
-        <w:rPr>
-          <w:i/>
-          <w:iCs/>
-        </w:rPr>
-        <w:t>Area apportionment</w:t>
-      </w:r>
-    </w:p>
-    <w:p>
-      <w:pPr>
-        <w:pStyle w:val="Heading2"/>
-      </w:pPr>
-      <w:bookmarkStart w:id="48" w:name="_Toc116467972"/>
-      <w:bookmarkStart w:id="49" w:name="skates"/>
-      <w:bookmarkEnd w:id="47"/>
-      <w:r>
-        <w:t>18. Skates</w:t>
-      </w:r>
-      <w:bookmarkEnd w:id="48"/>
-    </w:p>
-    <w:p>
-      <w:pPr>
-        <w:pStyle w:val="FirstParagraph"/>
-      </w:pPr>
-      <w:r>
-        <w:rPr>
-          <w:i/>
-          <w:iCs/>
-        </w:rPr>
-        <w:t>Changes from the previous assessment</w:t>
-      </w:r>
-    </w:p>
-    <w:p>
-      <w:pPr>
-        <w:pStyle w:val="BodyText"/>
-      </w:pPr>
-      <w:r>
-        <w:rPr>
-          <w:i/>
-          <w:iCs/>
-        </w:rPr>
-        <w:t>Spawning biomass and stock trends</w:t>
-      </w:r>
-    </w:p>
-    <w:p>
-      <w:pPr>
-        <w:pStyle w:val="BodyText"/>
-      </w:pPr>
-      <w:r>
-        <w:rPr>
-          <w:i/>
-          <w:iCs/>
-        </w:rPr>
-        <w:t>Tier determination/Plan Team discussion and resulting ABCs and OFLs</w:t>
-      </w:r>
-    </w:p>
-    <w:p>
-      <w:pPr>
-        <w:pStyle w:val="BodyText"/>
-      </w:pPr>
-      <w:r>
-        <w:rPr>
-          <w:i/>
-          <w:iCs/>
-        </w:rPr>
-        <w:t>Status determination</w:t>
-      </w:r>
-    </w:p>
-    <w:p>
-      <w:pPr>
-        <w:pStyle w:val="BodyText"/>
-      </w:pPr>
-      <w:r>
-        <w:rPr>
-          <w:i/>
-          <w:iCs/>
-        </w:rPr>
-        <w:t>Area apportionment</w:t>
-      </w:r>
-    </w:p>
-    <w:p>
-      <w:pPr>
-        <w:pStyle w:val="Heading2"/>
-      </w:pPr>
-      <w:bookmarkStart w:id="50" w:name="_Toc116467973"/>
-      <w:bookmarkStart w:id="51" w:name="sharks"/>
-      <w:bookmarkEnd w:id="49"/>
-      <w:r>
-        <w:t>19. Sharks</w:t>
-      </w:r>
-      <w:bookmarkEnd w:id="50"/>
-    </w:p>
-    <w:p>
-      <w:pPr>
-        <w:pStyle w:val="FirstParagraph"/>
-      </w:pPr>
-      <w:r>
-        <w:rPr>
-          <w:i/>
-          <w:iCs/>
-        </w:rPr>
-        <w:t>Changes from the previous assessment</w:t>
-      </w:r>
-    </w:p>
-    <w:p>
-      <w:pPr>
-        <w:pStyle w:val="BodyText"/>
-      </w:pPr>
-      <w:r>
-        <w:rPr>
-          <w:i/>
-          <w:iCs/>
-        </w:rPr>
-        <w:t>Spawning biomass and stock trends</w:t>
-      </w:r>
-    </w:p>
-    <w:p>
-      <w:pPr>
-        <w:pStyle w:val="BodyText"/>
-      </w:pPr>
-      <w:r>
-        <w:rPr>
-          <w:i/>
-          <w:iCs/>
-        </w:rPr>
-        <w:t>Tier determination/Plan Team discussion and resulting ABCs and OFLs</w:t>
-      </w:r>
-    </w:p>
-    <w:p>
-      <w:pPr>
-        <w:pStyle w:val="BodyText"/>
-      </w:pPr>
-      <w:r>
-        <w:rPr>
-          <w:i/>
-          <w:iCs/>
-        </w:rPr>
-        <w:t>Status determination</w:t>
-      </w:r>
-    </w:p>
-    <w:p>
-      <w:pPr>
-        <w:pStyle w:val="BodyText"/>
-      </w:pPr>
-      <w:r>
-        <w:rPr>
-          <w:i/>
-          <w:iCs/>
-        </w:rPr>
-        <w:t>Area apportionment</w:t>
-      </w:r>
-    </w:p>
-    <w:p>
-      <w:pPr>
-        <w:pStyle w:val="Heading2"/>
-      </w:pPr>
-      <w:bookmarkStart w:id="52" w:name="_Toc116467974"/>
-      <w:bookmarkStart w:id="53" w:name="octopus"/>
-      <w:bookmarkEnd w:id="51"/>
-      <w:r>
-        <w:t>20. Octopus</w:t>
-      </w:r>
-      <w:bookmarkEnd w:id="52"/>
-    </w:p>
-    <w:p>
-      <w:pPr>
-        <w:pStyle w:val="FirstParagraph"/>
-      </w:pPr>
-      <w:r>
-        <w:rPr>
-          <w:i/>
-          <w:iCs/>
-        </w:rPr>
-        <w:t>Changes from the previous assessment</w:t>
-      </w:r>
-    </w:p>
-    <w:p>
-      <w:pPr>
-        <w:pStyle w:val="BodyText"/>
-      </w:pPr>
-      <w:r>
-        <w:rPr>
-          <w:i/>
-          <w:iCs/>
-        </w:rPr>
-        <w:t>Spawning biomass and stock trends</w:t>
-      </w:r>
-    </w:p>
-    <w:p>
-      <w:pPr>
-        <w:pStyle w:val="BodyText"/>
-      </w:pPr>
-      <w:r>
-        <w:rPr>
-          <w:i/>
-          <w:iCs/>
-        </w:rPr>
-        <w:t>Tier determination/Plan Team discussion and resulting ABCs and OFLs</w:t>
-      </w:r>
-    </w:p>
-    <w:p>
-      <w:pPr>
-        <w:pStyle w:val="BodyText"/>
-      </w:pPr>
-      <w:r>
-        <w:rPr>
-          <w:i/>
-          <w:iCs/>
-        </w:rPr>
-        <w:t>Status determination</w:t>
-      </w:r>
-    </w:p>
-    <w:p>
-      <w:pPr>
-        <w:pStyle w:val="BodyText"/>
-      </w:pPr>
-      <w:r>
-        <w:rPr>
-          <w:i/>
-          <w:iCs/>
-        </w:rPr>
-        <w:t>Area apportionment</w:t>
-      </w:r>
-    </w:p>
-    <w:p>
-      <w:pPr>
-        <w:pStyle w:val="Heading2"/>
-      </w:pPr>
-      <w:bookmarkStart w:id="54" w:name="tables"/>
-      <w:bookmarkStart w:id="55" w:name="_Toc116467975"/>
-      <w:bookmarkEnd w:id="53"/>
+      <w:bookmarkStart w:id="55" w:name="tables"/>
+      <w:bookmarkStart w:id="56" w:name="_Toc116467975"/>
+      <w:bookmarkEnd w:id="54"/>
       <w:r>
         <w:t>Tables</w:t>
       </w:r>
       <w:bookmarkEnd w:id="5"/>
-      <w:bookmarkEnd w:id="54"/>
       <w:bookmarkEnd w:id="55"/>
+      <w:bookmarkEnd w:id="56"/>
     </w:p>
     <w:sectPr>
       <w:pgSz w:w="12240" w:h="15840"/>
@@ -7097,7 +6390,7 @@
 </file>
 
 <file path=word/endnotes.xml><?xml version="1.0" encoding="utf-8"?>
-<w:endnotes xmlns:wpc="http://schemas.microsoft.com/office/word/2010/wordprocessingCanvas" xmlns:cx="http://schemas.microsoft.com/office/drawing/2014/chartex" xmlns:cx1="http://schemas.microsoft.com/office/drawing/2015/9/8/chartex" xmlns:cx2="http://schemas.microsoft.com/office/drawing/2015/10/21/chartex" xmlns:cx3="http://schemas.microsoft.com/office/drawing/2016/5/9/chartex" xmlns:cx4="http://schemas.microsoft.com/office/drawing/2016/5/10/chartex" xmlns:cx5="http://schemas.microsoft.com/office/drawing/2016/5/11/chartex" xmlns:cx6="http://schemas.microsoft.com/office/drawing/2016/5/12/chartex" xmlns:cx7="http://schemas.microsoft.com/office/drawing/2016/5/13/chartex" xmlns:cx8="http://schemas.microsoft.com/office/drawing/2016/5/14/chartex" xmlns:mc="http://schemas.openxmlformats.org/markup-compatibility/2006" xmlns:aink="http://schemas.microsoft.com/office/drawing/2016/ink" xmlns:am3d="http://schemas.microsoft.com/office/drawing/2017/model3d" xmlns:o="urn:schemas-microsoft-com:office:office" xmlns:oel="http://schemas.microsoft.com/office/2019/extlst" xmlns:r="http://schemas.openxmlformats.org/officeDocument/2006/relationships" xmlns:m="http://schemas.openxmlformats.org/officeDocument/2006/math" xmlns:v="urn:schemas-microsoft-com:vml" xmlns:wp14="http://schemas.microsoft.com/office/word/2010/wordprocessingDrawing" xmlns:wp="http://schemas.openxmlformats.org/drawingml/2006/wordprocessingDrawing" xmlns:w10="urn:schemas-microsoft-com:office:word" xmlns:w="http://schemas.openxmlformats.org/wordprocessingml/2006/main" xmlns:w14="http://schemas.microsoft.com/office/word/2010/wordml" xmlns:w15="http://schemas.microsoft.com/office/word/2012/wordml" xmlns:w16cex="http://schemas.microsoft.com/office/word/2018/wordml/cex" xmlns:w16cid="http://schemas.microsoft.com/office/word/2016/wordml/cid" xmlns:w16="http://schemas.microsoft.com/office/word/2018/wordml" xmlns:w16sdtdh="http://schemas.microsoft.com/office/word/2020/wordml/sdtdatahash" xmlns:w16se="http://schemas.microsoft.com/office/word/2015/wordml/symex" xmlns:wpg="http://schemas.microsoft.com/office/word/2010/wordprocessingGroup" xmlns:wpi="http://schemas.microsoft.com/office/word/2010/wordprocessingInk" xmlns:wne="http://schemas.microsoft.com/office/word/2006/wordml" xmlns:wps="http://schemas.microsoft.com/office/word/2010/wordprocessingShape" mc:Ignorable="w14 w15 w16se w16cid w16 w16cex w16sdtdh wp14">
+<w:endnotes xmlns:wpc="http://schemas.microsoft.com/office/word/2010/wordprocessingCanvas" xmlns:cx="http://schemas.microsoft.com/office/drawing/2014/chartex" xmlns:cx1="http://schemas.microsoft.com/office/drawing/2015/9/8/chartex" xmlns:mc="http://schemas.openxmlformats.org/markup-compatibility/2006" xmlns:o="urn:schemas-microsoft-com:office:office" xmlns:r="http://schemas.openxmlformats.org/officeDocument/2006/relationships" xmlns:m="http://schemas.openxmlformats.org/officeDocument/2006/math" xmlns:v="urn:schemas-microsoft-com:vml" xmlns:wp14="http://schemas.microsoft.com/office/word/2010/wordprocessingDrawing" xmlns:wp="http://schemas.openxmlformats.org/drawingml/2006/wordprocessingDrawing" xmlns:w10="urn:schemas-microsoft-com:office:word" xmlns:w="http://schemas.openxmlformats.org/wordprocessingml/2006/main" xmlns:w14="http://schemas.microsoft.com/office/word/2010/wordml" xmlns:w15="http://schemas.microsoft.com/office/word/2012/wordml" xmlns:w16se="http://schemas.microsoft.com/office/word/2015/wordml/symex" xmlns:wpg="http://schemas.microsoft.com/office/word/2010/wordprocessingGroup" xmlns:wpi="http://schemas.microsoft.com/office/word/2010/wordprocessingInk" xmlns:wne="http://schemas.microsoft.com/office/word/2006/wordml" xmlns:wps="http://schemas.microsoft.com/office/word/2010/wordprocessingShape" mc:Ignorable="w14 w15 w16se wp14">
   <w:endnote w:type="separator" w:id="-1">
     <w:p>
       <w:pPr>
@@ -7122,7 +6415,7 @@
 </file>
 
 <file path=word/footnotes.xml><?xml version="1.0" encoding="utf-8"?>
-<w:footnotes xmlns:wpc="http://schemas.microsoft.com/office/word/2010/wordprocessingCanvas" xmlns:cx="http://schemas.microsoft.com/office/drawing/2014/chartex" xmlns:cx1="http://schemas.microsoft.com/office/drawing/2015/9/8/chartex" xmlns:cx2="http://schemas.microsoft.com/office/drawing/2015/10/21/chartex" xmlns:cx3="http://schemas.microsoft.com/office/drawing/2016/5/9/chartex" xmlns:cx4="http://schemas.microsoft.com/office/drawing/2016/5/10/chartex" xmlns:cx5="http://schemas.microsoft.com/office/drawing/2016/5/11/chartex" xmlns:cx6="http://schemas.microsoft.com/office/drawing/2016/5/12/chartex" xmlns:cx7="http://schemas.microsoft.com/office/drawing/2016/5/13/chartex" xmlns:cx8="http://schemas.microsoft.com/office/drawing/2016/5/14/chartex" xmlns:mc="http://schemas.openxmlformats.org/markup-compatibility/2006" xmlns:aink="http://schemas.microsoft.com/office/drawing/2016/ink" xmlns:am3d="http://schemas.microsoft.com/office/drawing/2017/model3d" xmlns:o="urn:schemas-microsoft-com:office:office" xmlns:oel="http://schemas.microsoft.com/office/2019/extlst" xmlns:r="http://schemas.openxmlformats.org/officeDocument/2006/relationships" xmlns:m="http://schemas.openxmlformats.org/officeDocument/2006/math" xmlns:v="urn:schemas-microsoft-com:vml" xmlns:wp14="http://schemas.microsoft.com/office/word/2010/wordprocessingDrawing" xmlns:wp="http://schemas.openxmlformats.org/drawingml/2006/wordprocessingDrawing" xmlns:w10="urn:schemas-microsoft-com:office:word" xmlns:w="http://schemas.openxmlformats.org/wordprocessingml/2006/main" xmlns:w14="http://schemas.microsoft.com/office/word/2010/wordml" xmlns:w15="http://schemas.microsoft.com/office/word/2012/wordml" xmlns:w16cex="http://schemas.microsoft.com/office/word/2018/wordml/cex" xmlns:w16cid="http://schemas.microsoft.com/office/word/2016/wordml/cid" xmlns:w16="http://schemas.microsoft.com/office/word/2018/wordml" xmlns:w16sdtdh="http://schemas.microsoft.com/office/word/2020/wordml/sdtdatahash" xmlns:w16se="http://schemas.microsoft.com/office/word/2015/wordml/symex" xmlns:wpg="http://schemas.microsoft.com/office/word/2010/wordprocessingGroup" xmlns:wpi="http://schemas.microsoft.com/office/word/2010/wordprocessingInk" xmlns:wne="http://schemas.microsoft.com/office/word/2006/wordml" xmlns:wps="http://schemas.microsoft.com/office/word/2010/wordprocessingShape" mc:Ignorable="w14 w15 w16se w16cid w16 w16cex w16sdtdh wp14">
+<w:footnotes xmlns:wpc="http://schemas.microsoft.com/office/word/2010/wordprocessingCanvas" xmlns:cx="http://schemas.microsoft.com/office/drawing/2014/chartex" xmlns:cx1="http://schemas.microsoft.com/office/drawing/2015/9/8/chartex" xmlns:mc="http://schemas.openxmlformats.org/markup-compatibility/2006" xmlns:o="urn:schemas-microsoft-com:office:office" xmlns:r="http://schemas.openxmlformats.org/officeDocument/2006/relationships" xmlns:m="http://schemas.openxmlformats.org/officeDocument/2006/math" xmlns:v="urn:schemas-microsoft-com:vml" xmlns:wp14="http://schemas.microsoft.com/office/word/2010/wordprocessingDrawing" xmlns:wp="http://schemas.openxmlformats.org/drawingml/2006/wordprocessingDrawing" xmlns:w10="urn:schemas-microsoft-com:office:word" xmlns:w="http://schemas.openxmlformats.org/wordprocessingml/2006/main" xmlns:w14="http://schemas.microsoft.com/office/word/2010/wordml" xmlns:w15="http://schemas.microsoft.com/office/word/2012/wordml" xmlns:w16se="http://schemas.microsoft.com/office/word/2015/wordml/symex" xmlns:wpg="http://schemas.microsoft.com/office/word/2010/wordprocessingGroup" xmlns:wpi="http://schemas.microsoft.com/office/word/2010/wordprocessingInk" xmlns:wne="http://schemas.microsoft.com/office/word/2006/wordml" xmlns:wps="http://schemas.microsoft.com/office/word/2010/wordprocessingShape" mc:Ignorable="w14 w15 w16se wp14">
   <w:footnote w:type="separator" w:id="-1">
     <w:p>
       <w:r>
@@ -7141,7 +6434,7 @@
 </file>
 
 <file path=word/numbering.xml><?xml version="1.0" encoding="utf-8"?>
-<w:numbering xmlns:wpc="http://schemas.microsoft.com/office/word/2010/wordprocessingCanvas" xmlns:cx="http://schemas.microsoft.com/office/drawing/2014/chartex" xmlns:cx1="http://schemas.microsoft.com/office/drawing/2015/9/8/chartex" xmlns:cx2="http://schemas.microsoft.com/office/drawing/2015/10/21/chartex" xmlns:cx3="http://schemas.microsoft.com/office/drawing/2016/5/9/chartex" xmlns:cx4="http://schemas.microsoft.com/office/drawing/2016/5/10/chartex" xmlns:cx5="http://schemas.microsoft.com/office/drawing/2016/5/11/chartex" xmlns:cx6="http://schemas.microsoft.com/office/drawing/2016/5/12/chartex" xmlns:cx7="http://schemas.microsoft.com/office/drawing/2016/5/13/chartex" xmlns:cx8="http://schemas.microsoft.com/office/drawing/2016/5/14/chartex" xmlns:mc="http://schemas.openxmlformats.org/markup-compatibility/2006" xmlns:aink="http://schemas.microsoft.com/office/drawing/2016/ink" xmlns:am3d="http://schemas.microsoft.com/office/drawing/2017/model3d" xmlns:o="urn:schemas-microsoft-com:office:office" xmlns:oel="http://schemas.microsoft.com/office/2019/extlst" xmlns:r="http://schemas.openxmlformats.org/officeDocument/2006/relationships" xmlns:m="http://schemas.openxmlformats.org/officeDocument/2006/math" xmlns:v="urn:schemas-microsoft-com:vml" xmlns:wp14="http://schemas.microsoft.com/office/word/2010/wordprocessingDrawing" xmlns:wp="http://schemas.openxmlformats.org/drawingml/2006/wordprocessingDrawing" xmlns:w10="urn:schemas-microsoft-com:office:word" xmlns:w="http://schemas.openxmlformats.org/wordprocessingml/2006/main" xmlns:w14="http://schemas.microsoft.com/office/word/2010/wordml" xmlns:w15="http://schemas.microsoft.com/office/word/2012/wordml" xmlns:w16cex="http://schemas.microsoft.com/office/word/2018/wordml/cex" xmlns:w16cid="http://schemas.microsoft.com/office/word/2016/wordml/cid" xmlns:w16="http://schemas.microsoft.com/office/word/2018/wordml" xmlns:w16sdtdh="http://schemas.microsoft.com/office/word/2020/wordml/sdtdatahash" xmlns:w16se="http://schemas.microsoft.com/office/word/2015/wordml/symex" xmlns:wpg="http://schemas.microsoft.com/office/word/2010/wordprocessingGroup" xmlns:wpi="http://schemas.microsoft.com/office/word/2010/wordprocessingInk" xmlns:wne="http://schemas.microsoft.com/office/word/2006/wordml" xmlns:wps="http://schemas.microsoft.com/office/word/2010/wordprocessingShape" mc:Ignorable="w14 w15 w16se w16cid w16 w16cex w16sdtdh wp14">
+<w:numbering xmlns:wpc="http://schemas.microsoft.com/office/word/2010/wordprocessingCanvas" xmlns:cx="http://schemas.microsoft.com/office/drawing/2014/chartex" xmlns:cx1="http://schemas.microsoft.com/office/drawing/2015/9/8/chartex" xmlns:mc="http://schemas.openxmlformats.org/markup-compatibility/2006" xmlns:o="urn:schemas-microsoft-com:office:office" xmlns:r="http://schemas.openxmlformats.org/officeDocument/2006/relationships" xmlns:m="http://schemas.openxmlformats.org/officeDocument/2006/math" xmlns:v="urn:schemas-microsoft-com:vml" xmlns:wp14="http://schemas.microsoft.com/office/word/2010/wordprocessingDrawing" xmlns:wp="http://schemas.openxmlformats.org/drawingml/2006/wordprocessingDrawing" xmlns:w10="urn:schemas-microsoft-com:office:word" xmlns:w="http://schemas.openxmlformats.org/wordprocessingml/2006/main" xmlns:w14="http://schemas.microsoft.com/office/word/2010/wordml" xmlns:w15="http://schemas.microsoft.com/office/word/2012/wordml" xmlns:w16se="http://schemas.microsoft.com/office/word/2015/wordml/symex" xmlns:wpg="http://schemas.microsoft.com/office/word/2010/wordprocessingGroup" xmlns:wpi="http://schemas.microsoft.com/office/word/2010/wordprocessingInk" xmlns:wne="http://schemas.microsoft.com/office/word/2006/wordml" xmlns:wps="http://schemas.microsoft.com/office/word/2010/wordprocessingShape" mc:Ignorable="w14 w15 w16se wp14">
   <w:abstractNum w:abstractNumId="0" w15:restartNumberingAfterBreak="0">
     <w:nsid w:val="FFFFFF7C"/>
     <w:multiLevelType w:val="singleLevel"/>
@@ -7490,10 +6783,99 @@
       </w:pPr>
     </w:lvl>
   </w:abstractNum>
-  <w:num w:numId="1" w16cid:durableId="115609324">
+  <w:abstractNum w:abstractNumId="12" w15:restartNumberingAfterBreak="0">
+    <w:nsid w:val="1F4E2DF1"/>
+    <w:multiLevelType w:val="hybridMultilevel"/>
+    <w:tmpl w:val="489E41B2"/>
+    <w:lvl w:ilvl="0" w:tplc="0409000F">
+      <w:start w:val="1"/>
+      <w:numFmt w:val="decimal"/>
+      <w:lvlText w:val="%1."/>
+      <w:lvlJc w:val="left"/>
+      <w:pPr>
+        <w:ind w:left="720" w:hanging="360"/>
+      </w:pPr>
+      <w:rPr>
+        <w:rFonts w:hint="default"/>
+      </w:rPr>
+    </w:lvl>
+    <w:lvl w:ilvl="1" w:tplc="04090019" w:tentative="1">
+      <w:start w:val="1"/>
+      <w:numFmt w:val="lowerLetter"/>
+      <w:lvlText w:val="%2."/>
+      <w:lvlJc w:val="left"/>
+      <w:pPr>
+        <w:ind w:left="1440" w:hanging="360"/>
+      </w:pPr>
+    </w:lvl>
+    <w:lvl w:ilvl="2" w:tplc="0409001B" w:tentative="1">
+      <w:start w:val="1"/>
+      <w:numFmt w:val="lowerRoman"/>
+      <w:lvlText w:val="%3."/>
+      <w:lvlJc w:val="right"/>
+      <w:pPr>
+        <w:ind w:left="2160" w:hanging="180"/>
+      </w:pPr>
+    </w:lvl>
+    <w:lvl w:ilvl="3" w:tplc="0409000F" w:tentative="1">
+      <w:start w:val="1"/>
+      <w:numFmt w:val="decimal"/>
+      <w:lvlText w:val="%4."/>
+      <w:lvlJc w:val="left"/>
+      <w:pPr>
+        <w:ind w:left="2880" w:hanging="360"/>
+      </w:pPr>
+    </w:lvl>
+    <w:lvl w:ilvl="4" w:tplc="04090019" w:tentative="1">
+      <w:start w:val="1"/>
+      <w:numFmt w:val="lowerLetter"/>
+      <w:lvlText w:val="%5."/>
+      <w:lvlJc w:val="left"/>
+      <w:pPr>
+        <w:ind w:left="3600" w:hanging="360"/>
+      </w:pPr>
+    </w:lvl>
+    <w:lvl w:ilvl="5" w:tplc="0409001B" w:tentative="1">
+      <w:start w:val="1"/>
+      <w:numFmt w:val="lowerRoman"/>
+      <w:lvlText w:val="%6."/>
+      <w:lvlJc w:val="right"/>
+      <w:pPr>
+        <w:ind w:left="4320" w:hanging="180"/>
+      </w:pPr>
+    </w:lvl>
+    <w:lvl w:ilvl="6" w:tplc="0409000F" w:tentative="1">
+      <w:start w:val="1"/>
+      <w:numFmt w:val="decimal"/>
+      <w:lvlText w:val="%7."/>
+      <w:lvlJc w:val="left"/>
+      <w:pPr>
+        <w:ind w:left="5040" w:hanging="360"/>
+      </w:pPr>
+    </w:lvl>
+    <w:lvl w:ilvl="7" w:tplc="04090019" w:tentative="1">
+      <w:start w:val="1"/>
+      <w:numFmt w:val="lowerLetter"/>
+      <w:lvlText w:val="%8."/>
+      <w:lvlJc w:val="left"/>
+      <w:pPr>
+        <w:ind w:left="5760" w:hanging="360"/>
+      </w:pPr>
+    </w:lvl>
+    <w:lvl w:ilvl="8" w:tplc="0409001B" w:tentative="1">
+      <w:start w:val="1"/>
+      <w:numFmt w:val="lowerRoman"/>
+      <w:lvlText w:val="%9."/>
+      <w:lvlJc w:val="right"/>
+      <w:pPr>
+        <w:ind w:left="6480" w:hanging="180"/>
+      </w:pPr>
+    </w:lvl>
+  </w:abstractNum>
+  <w:num w:numId="1">
     <w:abstractNumId w:val="10"/>
   </w:num>
-  <w:num w:numId="2" w16cid:durableId="962152121">
+  <w:num w:numId="2">
     <w:abstractNumId w:val="11"/>
     <w:lvlOverride w:ilvl="0">
       <w:startOverride w:val="1"/>
@@ -7523,7 +6905,7 @@
       <w:startOverride w:val="1"/>
     </w:lvlOverride>
   </w:num>
-  <w:num w:numId="3" w16cid:durableId="1295451578">
+  <w:num w:numId="3">
     <w:abstractNumId w:val="11"/>
     <w:lvlOverride w:ilvl="0">
       <w:startOverride w:val="1"/>
@@ -7553,7 +6935,7 @@
       <w:startOverride w:val="1"/>
     </w:lvlOverride>
   </w:num>
-  <w:num w:numId="4" w16cid:durableId="329143929">
+  <w:num w:numId="4">
     <w:abstractNumId w:val="11"/>
     <w:lvlOverride w:ilvl="0">
       <w:startOverride w:val="1"/>
@@ -7583,41 +6965,44 @@
       <w:startOverride w:val="1"/>
     </w:lvlOverride>
   </w:num>
-  <w:num w:numId="5" w16cid:durableId="934485339">
+  <w:num w:numId="5">
     <w:abstractNumId w:val="0"/>
   </w:num>
-  <w:num w:numId="6" w16cid:durableId="1974359045">
+  <w:num w:numId="6">
     <w:abstractNumId w:val="1"/>
   </w:num>
-  <w:num w:numId="7" w16cid:durableId="2027562437">
+  <w:num w:numId="7">
     <w:abstractNumId w:val="2"/>
   </w:num>
-  <w:num w:numId="8" w16cid:durableId="1101147688">
+  <w:num w:numId="8">
     <w:abstractNumId w:val="3"/>
   </w:num>
-  <w:num w:numId="9" w16cid:durableId="1671325017">
+  <w:num w:numId="9">
     <w:abstractNumId w:val="8"/>
   </w:num>
-  <w:num w:numId="10" w16cid:durableId="126438539">
+  <w:num w:numId="10">
     <w:abstractNumId w:val="4"/>
   </w:num>
-  <w:num w:numId="11" w16cid:durableId="1092239111">
+  <w:num w:numId="11">
     <w:abstractNumId w:val="5"/>
   </w:num>
-  <w:num w:numId="12" w16cid:durableId="979189900">
+  <w:num w:numId="12">
     <w:abstractNumId w:val="6"/>
   </w:num>
-  <w:num w:numId="13" w16cid:durableId="1182012697">
+  <w:num w:numId="13">
     <w:abstractNumId w:val="7"/>
   </w:num>
-  <w:num w:numId="14" w16cid:durableId="848837672">
+  <w:num w:numId="14">
     <w:abstractNumId w:val="9"/>
+  </w:num>
+  <w:num w:numId="15">
+    <w:abstractNumId w:val="12"/>
   </w:num>
 </w:numbering>
 </file>
 
 <file path=word/styles.xml><?xml version="1.0" encoding="utf-8"?>
-<w:styles xmlns:mc="http://schemas.openxmlformats.org/markup-compatibility/2006" xmlns:r="http://schemas.openxmlformats.org/officeDocument/2006/relationships" xmlns:w="http://schemas.openxmlformats.org/wordprocessingml/2006/main" xmlns:w14="http://schemas.microsoft.com/office/word/2010/wordml" xmlns:w15="http://schemas.microsoft.com/office/word/2012/wordml" xmlns:w16cex="http://schemas.microsoft.com/office/word/2018/wordml/cex" xmlns:w16cid="http://schemas.microsoft.com/office/word/2016/wordml/cid" xmlns:w16="http://schemas.microsoft.com/office/word/2018/wordml" xmlns:w16sdtdh="http://schemas.microsoft.com/office/word/2020/wordml/sdtdatahash" xmlns:w16se="http://schemas.microsoft.com/office/word/2015/wordml/symex" mc:Ignorable="w14 w15 w16se w16cid w16 w16cex w16sdtdh">
+<w:styles xmlns:mc="http://schemas.openxmlformats.org/markup-compatibility/2006" xmlns:r="http://schemas.openxmlformats.org/officeDocument/2006/relationships" xmlns:w="http://schemas.openxmlformats.org/wordprocessingml/2006/main" xmlns:w14="http://schemas.microsoft.com/office/word/2010/wordml" xmlns:w15="http://schemas.microsoft.com/office/word/2012/wordml" xmlns:w16se="http://schemas.microsoft.com/office/word/2015/wordml/symex" mc:Ignorable="w14 w15 w16se">
   <w:docDefaults>
     <w:rPrDefault>
       <w:rPr>
@@ -7633,7 +7018,7 @@
       </w:pPr>
     </w:pPrDefault>
   </w:docDefaults>
-  <w:latentStyles w:defLockedState="0" w:defUIPriority="0" w:defSemiHidden="0" w:defUnhideWhenUsed="0" w:defQFormat="0" w:count="376">
+  <w:latentStyles w:defLockedState="0" w:defUIPriority="0" w:defSemiHidden="0" w:defUnhideWhenUsed="0" w:defQFormat="0" w:count="371">
     <w:lsdException w:name="index 1" w:semiHidden="1" w:unhideWhenUsed="1"/>
     <w:lsdException w:name="index 7" w:semiHidden="1" w:unhideWhenUsed="1"/>
     <w:lsdException w:name="index 8" w:semiHidden="1" w:unhideWhenUsed="1"/>
@@ -7715,6 +7100,7 @@
     <w:lsdException w:name="HTML Sample" w:semiHidden="1" w:unhideWhenUsed="1"/>
     <w:lsdException w:name="HTML Typewriter" w:semiHidden="1" w:unhideWhenUsed="1"/>
     <w:lsdException w:name="HTML Variable" w:semiHidden="1" w:unhideWhenUsed="1"/>
+    <w:lsdException w:name="Normal Table" w:semiHidden="1" w:unhideWhenUsed="1"/>
     <w:lsdException w:name="annotation subject" w:semiHidden="1" w:unhideWhenUsed="1"/>
     <w:lsdException w:name="No List" w:semiHidden="1" w:unhideWhenUsed="1"/>
     <w:lsdException w:name="Outline List 1" w:semiHidden="1" w:unhideWhenUsed="1"/>
@@ -7757,8 +7143,11 @@
     <w:lsdException w:name="Table Contemporary" w:semiHidden="1" w:unhideWhenUsed="1"/>
     <w:lsdException w:name="Table Elegant" w:semiHidden="1" w:unhideWhenUsed="1"/>
     <w:lsdException w:name="Table Professional" w:semiHidden="1" w:unhideWhenUsed="1"/>
+    <w:lsdException w:name="Table Subtle 1" w:semiHidden="1" w:unhideWhenUsed="1"/>
     <w:lsdException w:name="Table Subtle 2" w:semiHidden="1" w:unhideWhenUsed="1"/>
     <w:lsdException w:name="Table Web 1" w:semiHidden="1" w:unhideWhenUsed="1"/>
+    <w:lsdException w:name="Table Web 2" w:semiHidden="1" w:unhideWhenUsed="1"/>
+    <w:lsdException w:name="Table Web 3" w:semiHidden="1" w:unhideWhenUsed="1"/>
     <w:lsdException w:name="Balloon Text" w:semiHidden="1" w:unhideWhenUsed="1"/>
     <w:lsdException w:name="Table Theme" w:semiHidden="1" w:unhideWhenUsed="1"/>
     <w:lsdException w:name="Placeholder Text" w:semiHidden="1"/>
@@ -7777,6 +7166,10 @@
     <w:lsdException w:name="Colorful List"/>
     <w:lsdException w:name="Colorful Grid"/>
     <w:lsdException w:name="Light Shading Accent 1"/>
+    <w:lsdException w:name="Light List Accent 1"/>
+    <w:lsdException w:name="Light Grid Accent 1"/>
+    <w:lsdException w:name="Medium Shading 1 Accent 1"/>
+    <w:lsdException w:name="Medium Shading 2 Accent 1"/>
     <w:lsdException w:name="Medium List 1 Accent 1"/>
     <w:lsdException w:name="Revision" w:semiHidden="1"/>
     <w:lsdException w:name="Medium List 2 Accent 1"/>
@@ -7852,6 +7245,11 @@
     <w:lsdException w:name="Medium List 2 Accent 6"/>
     <w:lsdException w:name="Medium Grid 1 Accent 6"/>
     <w:lsdException w:name="Medium Grid 2 Accent 6"/>
+    <w:lsdException w:name="Medium Grid 3 Accent 6"/>
+    <w:lsdException w:name="Dark List Accent 6"/>
+    <w:lsdException w:name="Colorful Shading Accent 6"/>
+    <w:lsdException w:name="Colorful List Accent 6"/>
+    <w:lsdException w:name="Colorful Grid Accent 6"/>
     <w:lsdException w:name="Bibliography" w:semiHidden="1" w:unhideWhenUsed="1"/>
     <w:lsdException w:name="TOC Heading" w:semiHidden="1" w:unhideWhenUsed="1"/>
     <w:lsdException w:name="Grid Table 4" w:uiPriority="49"/>
@@ -7949,11 +7347,6 @@
     <w:lsdException w:name="List Table 5 Dark Accent 6" w:uiPriority="50"/>
     <w:lsdException w:name="List Table 6 Colorful Accent 6" w:uiPriority="51"/>
     <w:lsdException w:name="List Table 7 Colorful Accent 6" w:uiPriority="52"/>
-    <w:lsdException w:name="Mention" w:semiHidden="1" w:uiPriority="99" w:unhideWhenUsed="1"/>
-    <w:lsdException w:name="Smart Hyperlink" w:semiHidden="1" w:uiPriority="99" w:unhideWhenUsed="1"/>
-    <w:lsdException w:name="Hashtag" w:semiHidden="1" w:uiPriority="99" w:unhideWhenUsed="1"/>
-    <w:lsdException w:name="Unresolved Mention" w:semiHidden="1" w:uiPriority="99" w:unhideWhenUsed="1"/>
-    <w:lsdException w:name="Smart Link" w:semiHidden="1" w:uiPriority="99" w:unhideWhenUsed="1"/>
   </w:latentStyles>
   <w:style w:type="paragraph" w:default="1" w:styleId="Normal">
     <w:name w:val="Normal"/>
@@ -8015,6 +7408,7 @@
     <w:uiPriority w:val="9"/>
     <w:unhideWhenUsed/>
     <w:qFormat/>
+    <w:rsid w:val="00C963DA"/>
     <w:pPr>
       <w:keepNext/>
       <w:keepLines/>
@@ -8022,11 +7416,9 @@
       <w:outlineLvl w:val="2"/>
     </w:pPr>
     <w:rPr>
-      <w:rFonts w:asciiTheme="majorHAnsi" w:eastAsiaTheme="majorEastAsia" w:hAnsiTheme="majorHAnsi" w:cstheme="majorBidi"/>
+      <w:rFonts w:eastAsiaTheme="majorEastAsia" w:cstheme="majorBidi"/>
       <w:b/>
       <w:bCs/>
-      <w:color w:val="4F81BD" w:themeColor="accent1"/>
-      <w:sz w:val="24"/>
     </w:rPr>
   </w:style>
   <w:style w:type="paragraph" w:styleId="Heading4">
@@ -8155,6 +7547,7 @@
   <w:style w:type="table" w:default="1" w:styleId="TableNormal">
     <w:name w:val="Normal Table"/>
     <w:uiPriority w:val="99"/>
+    <w:semiHidden/>
     <w:unhideWhenUsed/>
     <w:tblPr>
       <w:tblInd w:w="0" w:type="dxa"/>

</xml_diff>